<commit_message>
Creación de la carpeta pantallas. Pantalla de inicio creada con figma.
</commit_message>
<xml_diff>
--- a/especificacion_cu.docx
+++ b/especificacion_cu.docx
@@ -4,7 +4,7 @@
   <w:body>
     <w:tbl>
       <w:tblPr>
-        <w:tblStyle w:val="48"/>
+        <w:tblStyle w:val="686"/>
         <w:tblW w:w="0" w:type="auto"/>
         <w:tblBorders/>
         <w:tblLook w:val="04A0" w:firstRow="1" w:lastRow="0" w:firstColumn="1" w:lastColumn="0" w:noHBand="0" w:noVBand="1"/>
@@ -54,17 +54,6 @@
                 <w:bCs w:val="0"/>
               </w:rPr>
             </w:r>
-          </w:p>
-          <w:p>
-            <w:pPr>
-              <w:pBdr/>
-              <w:spacing/>
-              <w:ind/>
-              <w:rPr>
-                <w:b/>
-                <w:bCs/>
-              </w:rPr>
-            </w:pPr>
             <w:r>
               <w:rPr>
                 <w:b/>
@@ -75,6 +64,18 @@
               <w:rPr>
                 <w:b/>
                 <w:bCs/>
+              </w:rPr>
+            </w:r>
+            <w:r>
+              <w:rPr>
+                <w:b/>
+                <w:bCs/>
+              </w:rPr>
+            </w:r>
+            <w:r>
+              <w:rPr>
+                <w:b w:val="0"/>
+                <w:bCs w:val="0"/>
               </w:rPr>
             </w:r>
           </w:p>
@@ -115,17 +116,24 @@
                 <w:bCs/>
               </w:rPr>
             </w:r>
-          </w:p>
-          <w:p>
-            <w:pPr>
-              <w:pBdr/>
-              <w:spacing/>
-              <w:ind/>
+            <w:r>
               <w:rPr>
                 <w:b/>
                 <w:bCs/>
               </w:rPr>
-            </w:pPr>
+            </w:r>
+            <w:r>
+              <w:rPr>
+                <w:b/>
+                <w:bCs/>
+              </w:rPr>
+            </w:r>
+            <w:r>
+              <w:rPr>
+                <w:b/>
+                <w:bCs/>
+              </w:rPr>
+            </w:r>
             <w:r>
               <w:rPr>
                 <w:b/>
@@ -176,17 +184,24 @@
                 <w:bCs/>
               </w:rPr>
             </w:r>
-          </w:p>
-          <w:p>
-            <w:pPr>
-              <w:pBdr/>
-              <w:spacing/>
-              <w:ind/>
+            <w:r>
               <w:rPr>
                 <w:b/>
                 <w:bCs/>
               </w:rPr>
-            </w:pPr>
+            </w:r>
+            <w:r>
+              <w:rPr>
+                <w:b/>
+                <w:bCs/>
+              </w:rPr>
+            </w:r>
+            <w:r>
+              <w:rPr>
+                <w:b/>
+                <w:bCs/>
+              </w:rPr>
+            </w:r>
             <w:r>
               <w:rPr>
                 <w:b/>
@@ -237,17 +252,24 @@
                 <w:bCs/>
               </w:rPr>
             </w:r>
-          </w:p>
-          <w:p>
-            <w:pPr>
-              <w:pBdr/>
-              <w:spacing/>
-              <w:ind/>
+            <w:r>
               <w:rPr>
                 <w:b/>
                 <w:bCs/>
               </w:rPr>
-            </w:pPr>
+            </w:r>
+            <w:r>
+              <w:rPr>
+                <w:b/>
+                <w:bCs/>
+              </w:rPr>
+            </w:r>
+            <w:r>
+              <w:rPr>
+                <w:b/>
+                <w:bCs/>
+              </w:rPr>
+            </w:r>
             <w:r>
               <w:rPr>
                 <w:b/>
@@ -298,6 +320,12 @@
                 <w:bCs/>
               </w:rPr>
             </w:r>
+            <w:r>
+              <w:rPr>
+                <w:b/>
+                <w:bCs/>
+              </w:rPr>
+            </w:r>
           </w:p>
         </w:tc>
         <w:tc>
@@ -324,6 +352,12 @@
                 <w:bCs/>
               </w:rPr>
               <w:t xml:space="preserve">Alternativo</w:t>
+            </w:r>
+            <w:r>
+              <w:rPr>
+                <w:b/>
+                <w:bCs/>
+              </w:rPr>
             </w:r>
             <w:r>
               <w:rPr>
@@ -451,6 +485,12 @@
                 <w:bCs/>
               </w:rPr>
             </w:r>
+            <w:r>
+              <w:rPr>
+                <w:b/>
+                <w:bCs/>
+              </w:rPr>
+            </w:r>
           </w:p>
         </w:tc>
       </w:tr>
@@ -487,7 +527,6 @@
         <w:ind/>
         <w:rPr/>
       </w:pPr>
-      <w:r/>
       <w:r>
         <w:separator/>
       </w:r>
@@ -502,7 +541,6 @@
         <w:ind/>
         <w:rPr/>
       </w:pPr>
-      <w:r/>
       <w:r>
         <w:continuationSeparator/>
       </w:r>
@@ -522,7 +560,6 @@
         <w:ind/>
         <w:rPr/>
       </w:pPr>
-      <w:r/>
       <w:r>
         <w:separator/>
       </w:r>
@@ -537,7 +574,6 @@
         <w:ind/>
         <w:rPr/>
       </w:pPr>
-      <w:r/>
       <w:r>
         <w:continuationSeparator/>
       </w:r>
@@ -705,11 +741,11 @@
     <w:lsdException w:name="Bibliography" w:uiPriority="37"/>
     <w:lsdException w:name="TOC Heading" w:uiPriority="39" w:qFormat="1"/>
   </w:latentStyles>
-  <w:style w:type="paragraph" w:styleId="13">
+  <w:style w:type="paragraph" w:styleId="654">
     <w:name w:val="Heading 1"/>
-    <w:basedOn w:val="617"/>
-    <w:next w:val="617"/>
-    <w:link w:val="14"/>
+    <w:basedOn w:val="830"/>
+    <w:next w:val="830"/>
+    <w:link w:val="655"/>
     <w:uiPriority w:val="9"/>
     <w:qFormat/>
     <w:pPr>
@@ -726,10 +762,9 @@
       <w:szCs w:val="40"/>
     </w:rPr>
   </w:style>
-  <w:style w:type="character" w:styleId="14">
+  <w:style w:type="character" w:styleId="655">
     <w:name w:val="Heading 1 Char"/>
-    <w:basedOn w:val="11"/>
-    <w:link w:val="13"/>
+    <w:link w:val="654"/>
     <w:uiPriority w:val="9"/>
     <w:pPr>
       <w:pBdr/>
@@ -742,11 +777,11 @@
       <w:szCs w:val="40"/>
     </w:rPr>
   </w:style>
-  <w:style w:type="paragraph" w:styleId="15">
+  <w:style w:type="paragraph" w:styleId="656">
     <w:name w:val="Heading 2"/>
-    <w:basedOn w:val="617"/>
-    <w:next w:val="617"/>
-    <w:link w:val="16"/>
+    <w:basedOn w:val="830"/>
+    <w:next w:val="830"/>
+    <w:link w:val="657"/>
     <w:uiPriority w:val="9"/>
     <w:unhideWhenUsed/>
     <w:qFormat/>
@@ -763,10 +798,9 @@
       <w:sz w:val="34"/>
     </w:rPr>
   </w:style>
-  <w:style w:type="character" w:styleId="16">
+  <w:style w:type="character" w:styleId="657">
     <w:name w:val="Heading 2 Char"/>
-    <w:basedOn w:val="11"/>
-    <w:link w:val="15"/>
+    <w:link w:val="656"/>
     <w:uiPriority w:val="9"/>
     <w:pPr>
       <w:pBdr/>
@@ -778,11 +812,11 @@
       <w:sz w:val="34"/>
     </w:rPr>
   </w:style>
-  <w:style w:type="paragraph" w:styleId="17">
+  <w:style w:type="paragraph" w:styleId="658">
     <w:name w:val="Heading 3"/>
-    <w:basedOn w:val="617"/>
-    <w:next w:val="617"/>
-    <w:link w:val="18"/>
+    <w:basedOn w:val="830"/>
+    <w:next w:val="830"/>
+    <w:link w:val="659"/>
     <w:uiPriority w:val="9"/>
     <w:unhideWhenUsed/>
     <w:qFormat/>
@@ -800,10 +834,9 @@
       <w:szCs w:val="30"/>
     </w:rPr>
   </w:style>
-  <w:style w:type="character" w:styleId="18">
+  <w:style w:type="character" w:styleId="659">
     <w:name w:val="Heading 3 Char"/>
-    <w:basedOn w:val="11"/>
-    <w:link w:val="17"/>
+    <w:link w:val="658"/>
     <w:uiPriority w:val="9"/>
     <w:pPr>
       <w:pBdr/>
@@ -816,11 +849,11 @@
       <w:szCs w:val="30"/>
     </w:rPr>
   </w:style>
-  <w:style w:type="paragraph" w:styleId="19">
+  <w:style w:type="paragraph" w:styleId="660">
     <w:name w:val="Heading 4"/>
-    <w:basedOn w:val="617"/>
-    <w:next w:val="617"/>
-    <w:link w:val="20"/>
+    <w:basedOn w:val="830"/>
+    <w:next w:val="830"/>
+    <w:link w:val="661"/>
     <w:uiPriority w:val="9"/>
     <w:unhideWhenUsed/>
     <w:qFormat/>
@@ -840,10 +873,9 @@
       <w:szCs w:val="26"/>
     </w:rPr>
   </w:style>
-  <w:style w:type="character" w:styleId="20">
+  <w:style w:type="character" w:styleId="661">
     <w:name w:val="Heading 4 Char"/>
-    <w:basedOn w:val="11"/>
-    <w:link w:val="19"/>
+    <w:link w:val="660"/>
     <w:uiPriority w:val="9"/>
     <w:pPr>
       <w:pBdr/>
@@ -858,11 +890,11 @@
       <w:szCs w:val="26"/>
     </w:rPr>
   </w:style>
-  <w:style w:type="paragraph" w:styleId="21">
+  <w:style w:type="paragraph" w:styleId="662">
     <w:name w:val="Heading 5"/>
-    <w:basedOn w:val="617"/>
-    <w:next w:val="617"/>
-    <w:link w:val="22"/>
+    <w:basedOn w:val="830"/>
+    <w:next w:val="830"/>
+    <w:link w:val="663"/>
     <w:uiPriority w:val="9"/>
     <w:unhideWhenUsed/>
     <w:qFormat/>
@@ -882,10 +914,9 @@
       <w:szCs w:val="24"/>
     </w:rPr>
   </w:style>
-  <w:style w:type="character" w:styleId="22">
+  <w:style w:type="character" w:styleId="663">
     <w:name w:val="Heading 5 Char"/>
-    <w:basedOn w:val="11"/>
-    <w:link w:val="21"/>
+    <w:link w:val="662"/>
     <w:uiPriority w:val="9"/>
     <w:pPr>
       <w:pBdr/>
@@ -900,11 +931,11 @@
       <w:szCs w:val="24"/>
     </w:rPr>
   </w:style>
-  <w:style w:type="paragraph" w:styleId="23">
+  <w:style w:type="paragraph" w:styleId="664">
     <w:name w:val="Heading 6"/>
-    <w:basedOn w:val="617"/>
-    <w:next w:val="617"/>
-    <w:link w:val="24"/>
+    <w:basedOn w:val="830"/>
+    <w:next w:val="830"/>
+    <w:link w:val="665"/>
     <w:uiPriority w:val="9"/>
     <w:unhideWhenUsed/>
     <w:qFormat/>
@@ -924,10 +955,9 @@
       <w:szCs w:val="22"/>
     </w:rPr>
   </w:style>
-  <w:style w:type="character" w:styleId="24">
+  <w:style w:type="character" w:styleId="665">
     <w:name w:val="Heading 6 Char"/>
-    <w:basedOn w:val="11"/>
-    <w:link w:val="23"/>
+    <w:link w:val="664"/>
     <w:uiPriority w:val="9"/>
     <w:pPr>
       <w:pBdr/>
@@ -942,11 +972,11 @@
       <w:szCs w:val="22"/>
     </w:rPr>
   </w:style>
-  <w:style w:type="paragraph" w:styleId="25">
+  <w:style w:type="paragraph" w:styleId="666">
     <w:name w:val="Heading 7"/>
-    <w:basedOn w:val="617"/>
-    <w:next w:val="617"/>
-    <w:link w:val="26"/>
+    <w:basedOn w:val="830"/>
+    <w:next w:val="830"/>
+    <w:link w:val="667"/>
     <w:uiPriority w:val="9"/>
     <w:unhideWhenUsed/>
     <w:qFormat/>
@@ -968,10 +998,9 @@
       <w:szCs w:val="22"/>
     </w:rPr>
   </w:style>
-  <w:style w:type="character" w:styleId="26">
+  <w:style w:type="character" w:styleId="667">
     <w:name w:val="Heading 7 Char"/>
-    <w:basedOn w:val="11"/>
-    <w:link w:val="25"/>
+    <w:link w:val="666"/>
     <w:uiPriority w:val="9"/>
     <w:pPr>
       <w:pBdr/>
@@ -988,11 +1017,11 @@
       <w:szCs w:val="22"/>
     </w:rPr>
   </w:style>
-  <w:style w:type="paragraph" w:styleId="27">
+  <w:style w:type="paragraph" w:styleId="668">
     <w:name w:val="Heading 8"/>
-    <w:basedOn w:val="617"/>
-    <w:next w:val="617"/>
-    <w:link w:val="28"/>
+    <w:basedOn w:val="830"/>
+    <w:next w:val="830"/>
+    <w:link w:val="669"/>
     <w:uiPriority w:val="9"/>
     <w:unhideWhenUsed/>
     <w:qFormat/>
@@ -1012,10 +1041,9 @@
       <w:szCs w:val="22"/>
     </w:rPr>
   </w:style>
-  <w:style w:type="character" w:styleId="28">
+  <w:style w:type="character" w:styleId="669">
     <w:name w:val="Heading 8 Char"/>
-    <w:basedOn w:val="11"/>
-    <w:link w:val="27"/>
+    <w:link w:val="668"/>
     <w:uiPriority w:val="9"/>
     <w:pPr>
       <w:pBdr/>
@@ -1030,11 +1058,11 @@
       <w:szCs w:val="22"/>
     </w:rPr>
   </w:style>
-  <w:style w:type="paragraph" w:styleId="29">
+  <w:style w:type="paragraph" w:styleId="670">
     <w:name w:val="Heading 9"/>
-    <w:basedOn w:val="617"/>
-    <w:next w:val="617"/>
-    <w:link w:val="30"/>
+    <w:basedOn w:val="830"/>
+    <w:next w:val="830"/>
+    <w:link w:val="671"/>
     <w:uiPriority w:val="9"/>
     <w:unhideWhenUsed/>
     <w:qFormat/>
@@ -1054,10 +1082,9 @@
       <w:szCs w:val="21"/>
     </w:rPr>
   </w:style>
-  <w:style w:type="character" w:styleId="30">
+  <w:style w:type="character" w:styleId="671">
     <w:name w:val="Heading 9 Char"/>
-    <w:basedOn w:val="11"/>
-    <w:link w:val="29"/>
+    <w:link w:val="670"/>
     <w:uiPriority w:val="9"/>
     <w:pPr>
       <w:pBdr/>
@@ -1072,11 +1099,11 @@
       <w:szCs w:val="21"/>
     </w:rPr>
   </w:style>
-  <w:style w:type="paragraph" w:styleId="34">
+  <w:style w:type="paragraph" w:styleId="672">
     <w:name w:val="Title"/>
-    <w:basedOn w:val="617"/>
-    <w:next w:val="617"/>
-    <w:link w:val="35"/>
+    <w:basedOn w:val="830"/>
+    <w:next w:val="830"/>
+    <w:link w:val="673"/>
     <w:uiPriority w:val="10"/>
     <w:qFormat/>
     <w:pPr>
@@ -1090,10 +1117,9 @@
       <w:szCs w:val="48"/>
     </w:rPr>
   </w:style>
-  <w:style w:type="character" w:styleId="35">
+  <w:style w:type="character" w:styleId="673">
     <w:name w:val="Title Char"/>
-    <w:basedOn w:val="11"/>
-    <w:link w:val="34"/>
+    <w:link w:val="672"/>
     <w:uiPriority w:val="10"/>
     <w:pPr>
       <w:pBdr/>
@@ -1105,11 +1131,11 @@
       <w:szCs w:val="48"/>
     </w:rPr>
   </w:style>
-  <w:style w:type="paragraph" w:styleId="36">
+  <w:style w:type="paragraph" w:styleId="674">
     <w:name w:val="Subtitle"/>
-    <w:basedOn w:val="617"/>
-    <w:next w:val="617"/>
-    <w:link w:val="37"/>
+    <w:basedOn w:val="830"/>
+    <w:next w:val="830"/>
+    <w:link w:val="675"/>
     <w:uiPriority w:val="11"/>
     <w:qFormat/>
     <w:pPr>
@@ -1122,10 +1148,9 @@
       <w:szCs w:val="24"/>
     </w:rPr>
   </w:style>
-  <w:style w:type="character" w:styleId="37">
+  <w:style w:type="character" w:styleId="675">
     <w:name w:val="Subtitle Char"/>
-    <w:basedOn w:val="11"/>
-    <w:link w:val="36"/>
+    <w:link w:val="674"/>
     <w:uiPriority w:val="11"/>
     <w:pPr>
       <w:pBdr/>
@@ -1137,11 +1162,11 @@
       <w:szCs w:val="24"/>
     </w:rPr>
   </w:style>
-  <w:style w:type="paragraph" w:styleId="38">
+  <w:style w:type="paragraph" w:styleId="676">
     <w:name w:val="Quote"/>
-    <w:basedOn w:val="617"/>
-    <w:next w:val="617"/>
-    <w:link w:val="39"/>
+    <w:basedOn w:val="830"/>
+    <w:next w:val="830"/>
+    <w:link w:val="677"/>
     <w:uiPriority w:val="29"/>
     <w:qFormat/>
     <w:pPr>
@@ -1153,9 +1178,9 @@
       <w:i/>
     </w:rPr>
   </w:style>
-  <w:style w:type="character" w:styleId="39">
+  <w:style w:type="character" w:styleId="677">
     <w:name w:val="Quote Char"/>
-    <w:link w:val="38"/>
+    <w:link w:val="676"/>
     <w:uiPriority w:val="29"/>
     <w:pPr>
       <w:pBdr/>
@@ -1166,11 +1191,11 @@
       <w:i/>
     </w:rPr>
   </w:style>
-  <w:style w:type="paragraph" w:styleId="40">
+  <w:style w:type="paragraph" w:styleId="678">
     <w:name w:val="Intense Quote"/>
-    <w:basedOn w:val="617"/>
-    <w:next w:val="617"/>
-    <w:link w:val="41"/>
+    <w:basedOn w:val="830"/>
+    <w:next w:val="830"/>
+    <w:link w:val="679"/>
     <w:uiPriority w:val="30"/>
     <w:qFormat/>
     <w:pPr>
@@ -1189,9 +1214,9 @@
       <w:i/>
     </w:rPr>
   </w:style>
-  <w:style w:type="character" w:styleId="41">
+  <w:style w:type="character" w:styleId="679">
     <w:name w:val="Intense Quote Char"/>
-    <w:link w:val="40"/>
+    <w:link w:val="678"/>
     <w:uiPriority w:val="30"/>
     <w:pPr>
       <w:pBdr/>
@@ -1202,10 +1227,10 @@
       <w:i/>
     </w:rPr>
   </w:style>
-  <w:style w:type="paragraph" w:styleId="42">
+  <w:style w:type="paragraph" w:styleId="680">
     <w:name w:val="Header"/>
-    <w:basedOn w:val="617"/>
-    <w:link w:val="43"/>
+    <w:basedOn w:val="830"/>
+    <w:link w:val="681"/>
     <w:uiPriority w:val="99"/>
     <w:unhideWhenUsed/>
     <w:pPr>
@@ -1218,10 +1243,9 @@
       <w:ind/>
     </w:pPr>
   </w:style>
-  <w:style w:type="character" w:styleId="43">
+  <w:style w:type="character" w:styleId="681">
     <w:name w:val="Header Char"/>
-    <w:basedOn w:val="11"/>
-    <w:link w:val="42"/>
+    <w:link w:val="680"/>
     <w:uiPriority w:val="99"/>
     <w:pPr>
       <w:pBdr/>
@@ -1229,10 +1253,10 @@
       <w:ind/>
     </w:pPr>
   </w:style>
-  <w:style w:type="paragraph" w:styleId="44">
+  <w:style w:type="paragraph" w:styleId="682">
     <w:name w:val="Footer"/>
-    <w:basedOn w:val="617"/>
-    <w:link w:val="47"/>
+    <w:basedOn w:val="830"/>
+    <w:link w:val="685"/>
     <w:uiPriority w:val="99"/>
     <w:unhideWhenUsed/>
     <w:pPr>
@@ -1245,10 +1269,9 @@
       <w:ind/>
     </w:pPr>
   </w:style>
-  <w:style w:type="character" w:styleId="45">
+  <w:style w:type="character" w:styleId="683">
     <w:name w:val="Footer Char"/>
-    <w:basedOn w:val="11"/>
-    <w:link w:val="44"/>
+    <w:link w:val="682"/>
     <w:uiPriority w:val="99"/>
     <w:pPr>
       <w:pBdr/>
@@ -1256,10 +1279,10 @@
       <w:ind/>
     </w:pPr>
   </w:style>
-  <w:style w:type="paragraph" w:styleId="46">
+  <w:style w:type="paragraph" w:styleId="684">
     <w:name w:val="Caption"/>
-    <w:basedOn w:val="617"/>
-    <w:next w:val="617"/>
+    <w:basedOn w:val="830"/>
+    <w:next w:val="830"/>
     <w:uiPriority w:val="35"/>
     <w:semiHidden/>
     <w:unhideWhenUsed/>
@@ -1277,10 +1300,10 @@
       <w:szCs w:val="18"/>
     </w:rPr>
   </w:style>
-  <w:style w:type="character" w:styleId="47">
+  <w:style w:type="character" w:styleId="685">
     <w:name w:val="Caption Char"/>
-    <w:basedOn w:val="46"/>
-    <w:link w:val="44"/>
+    <w:basedOn w:val="684"/>
+    <w:link w:val="682"/>
     <w:uiPriority w:val="99"/>
     <w:pPr>
       <w:pBdr/>
@@ -1288,9 +1311,9 @@
       <w:ind/>
     </w:pPr>
   </w:style>
-  <w:style w:type="table" w:styleId="48">
+  <w:style w:type="table" w:styleId="686">
     <w:name w:val="Table Grid"/>
-    <w:basedOn w:val="618"/>
+    <w:basedOn w:val="831"/>
     <w:uiPriority w:val="59"/>
     <w:pPr>
       <w:pBdr/>
@@ -1487,9 +1510,9 @@
       </w:tcPr>
     </w:tblStylePr>
   </w:style>
-  <w:style w:type="table" w:styleId="49">
+  <w:style w:type="table" w:styleId="687">
     <w:name w:val="Table Grid Light"/>
-    <w:basedOn w:val="618"/>
+    <w:basedOn w:val="831"/>
     <w:uiPriority w:val="59"/>
     <w:pPr>
       <w:pBdr/>
@@ -1686,9 +1709,9 @@
       </w:tcPr>
     </w:tblStylePr>
   </w:style>
-  <w:style w:type="table" w:styleId="50">
+  <w:style w:type="table" w:styleId="688">
     <w:name w:val="Plain Table 1"/>
-    <w:basedOn w:val="618"/>
+    <w:basedOn w:val="831"/>
     <w:uiPriority w:val="59"/>
     <w:pPr>
       <w:pBdr/>
@@ -1911,9 +1934,9 @@
       </w:tcPr>
     </w:tblStylePr>
   </w:style>
-  <w:style w:type="table" w:styleId="51">
+  <w:style w:type="table" w:styleId="689">
     <w:name w:val="Plain Table 2"/>
-    <w:basedOn w:val="618"/>
+    <w:basedOn w:val="831"/>
     <w:uiPriority w:val="59"/>
     <w:pPr>
       <w:pBdr/>
@@ -2144,9 +2167,9 @@
       </w:tcPr>
     </w:tblStylePr>
   </w:style>
-  <w:style w:type="table" w:styleId="52">
+  <w:style w:type="table" w:styleId="690">
     <w:name w:val="Plain Table 3"/>
-    <w:basedOn w:val="618"/>
+    <w:basedOn w:val="831"/>
     <w:uiPriority w:val="99"/>
     <w:pPr>
       <w:pBdr/>
@@ -2374,9 +2397,9 @@
       </w:tcPr>
     </w:tblStylePr>
   </w:style>
-  <w:style w:type="table" w:styleId="53">
+  <w:style w:type="table" w:styleId="691">
     <w:name w:val="Plain Table 4"/>
-    <w:basedOn w:val="618"/>
+    <w:basedOn w:val="831"/>
     <w:uiPriority w:val="99"/>
     <w:pPr>
       <w:pBdr/>
@@ -2590,9 +2613,9 @@
       </w:tcPr>
     </w:tblStylePr>
   </w:style>
-  <w:style w:type="table" w:styleId="54">
+  <w:style w:type="table" w:styleId="692">
     <w:name w:val="Plain Table 5"/>
-    <w:basedOn w:val="618"/>
+    <w:basedOn w:val="831"/>
     <w:uiPriority w:val="99"/>
     <w:pPr>
       <w:pBdr/>
@@ -2823,9 +2846,9 @@
       </w:tcPr>
     </w:tblStylePr>
   </w:style>
-  <w:style w:type="table" w:styleId="55">
+  <w:style w:type="table" w:styleId="693">
     <w:name w:val="Grid Table 1 Light"/>
-    <w:basedOn w:val="618"/>
+    <w:basedOn w:val="831"/>
     <w:uiPriority w:val="99"/>
     <w:pPr>
       <w:pBdr/>
@@ -3046,9 +3069,9 @@
       </w:tcPr>
     </w:tblStylePr>
   </w:style>
-  <w:style w:type="table" w:styleId="56">
+  <w:style w:type="table" w:styleId="694">
     <w:name w:val="Grid Table 1 Light - Accent 1"/>
-    <w:basedOn w:val="618"/>
+    <w:basedOn w:val="831"/>
     <w:uiPriority w:val="99"/>
     <w:pPr>
       <w:pBdr/>
@@ -3269,9 +3292,9 @@
       </w:tcPr>
     </w:tblStylePr>
   </w:style>
-  <w:style w:type="table" w:styleId="57">
+  <w:style w:type="table" w:styleId="695">
     <w:name w:val="Grid Table 1 Light - Accent 2"/>
-    <w:basedOn w:val="618"/>
+    <w:basedOn w:val="831"/>
     <w:uiPriority w:val="99"/>
     <w:pPr>
       <w:pBdr/>
@@ -3492,9 +3515,9 @@
       </w:tcPr>
     </w:tblStylePr>
   </w:style>
-  <w:style w:type="table" w:styleId="58">
+  <w:style w:type="table" w:styleId="696">
     <w:name w:val="Grid Table 1 Light - Accent 3"/>
-    <w:basedOn w:val="618"/>
+    <w:basedOn w:val="831"/>
     <w:uiPriority w:val="99"/>
     <w:pPr>
       <w:pBdr/>
@@ -3715,9 +3738,9 @@
       </w:tcPr>
     </w:tblStylePr>
   </w:style>
-  <w:style w:type="table" w:styleId="59">
+  <w:style w:type="table" w:styleId="697">
     <w:name w:val="Grid Table 1 Light - Accent 4"/>
-    <w:basedOn w:val="618"/>
+    <w:basedOn w:val="831"/>
     <w:uiPriority w:val="99"/>
     <w:pPr>
       <w:pBdr/>
@@ -3938,9 +3961,9 @@
       </w:tcPr>
     </w:tblStylePr>
   </w:style>
-  <w:style w:type="table" w:styleId="60">
+  <w:style w:type="table" w:styleId="698">
     <w:name w:val="Grid Table 1 Light - Accent 5"/>
-    <w:basedOn w:val="618"/>
+    <w:basedOn w:val="831"/>
     <w:uiPriority w:val="99"/>
     <w:pPr>
       <w:pBdr/>
@@ -4161,9 +4184,9 @@
       </w:tcPr>
     </w:tblStylePr>
   </w:style>
-  <w:style w:type="table" w:styleId="61">
+  <w:style w:type="table" w:styleId="699">
     <w:name w:val="Grid Table 1 Light - Accent 6"/>
-    <w:basedOn w:val="618"/>
+    <w:basedOn w:val="831"/>
     <w:uiPriority w:val="99"/>
     <w:pPr>
       <w:pBdr/>
@@ -4384,9 +4407,9 @@
       </w:tcPr>
     </w:tblStylePr>
   </w:style>
-  <w:style w:type="table" w:styleId="62">
+  <w:style w:type="table" w:styleId="700">
     <w:name w:val="Grid Table 2"/>
-    <w:basedOn w:val="618"/>
+    <w:basedOn w:val="831"/>
     <w:uiPriority w:val="99"/>
     <w:pPr>
       <w:pBdr/>
@@ -4616,9 +4639,9 @@
       </w:tcPr>
     </w:tblStylePr>
   </w:style>
-  <w:style w:type="table" w:styleId="63">
+  <w:style w:type="table" w:styleId="701">
     <w:name w:val="Grid Table 2 - Accent 1"/>
-    <w:basedOn w:val="618"/>
+    <w:basedOn w:val="831"/>
     <w:uiPriority w:val="99"/>
     <w:pPr>
       <w:pBdr/>
@@ -4848,9 +4871,9 @@
       </w:tcPr>
     </w:tblStylePr>
   </w:style>
-  <w:style w:type="table" w:styleId="64">
+  <w:style w:type="table" w:styleId="702">
     <w:name w:val="Grid Table 2 - Accent 2"/>
-    <w:basedOn w:val="618"/>
+    <w:basedOn w:val="831"/>
     <w:uiPriority w:val="99"/>
     <w:pPr>
       <w:pBdr/>
@@ -5080,9 +5103,9 @@
       </w:tcPr>
     </w:tblStylePr>
   </w:style>
-  <w:style w:type="table" w:styleId="65">
+  <w:style w:type="table" w:styleId="703">
     <w:name w:val="Grid Table 2 - Accent 3"/>
-    <w:basedOn w:val="618"/>
+    <w:basedOn w:val="831"/>
     <w:uiPriority w:val="99"/>
     <w:pPr>
       <w:pBdr/>
@@ -5312,9 +5335,9 @@
       </w:tcPr>
     </w:tblStylePr>
   </w:style>
-  <w:style w:type="table" w:styleId="66">
+  <w:style w:type="table" w:styleId="704">
     <w:name w:val="Grid Table 2 - Accent 4"/>
-    <w:basedOn w:val="618"/>
+    <w:basedOn w:val="831"/>
     <w:uiPriority w:val="99"/>
     <w:pPr>
       <w:pBdr/>
@@ -5544,9 +5567,9 @@
       </w:tcPr>
     </w:tblStylePr>
   </w:style>
-  <w:style w:type="table" w:styleId="67">
+  <w:style w:type="table" w:styleId="705">
     <w:name w:val="Grid Table 2 - Accent 5"/>
-    <w:basedOn w:val="618"/>
+    <w:basedOn w:val="831"/>
     <w:uiPriority w:val="99"/>
     <w:pPr>
       <w:pBdr/>
@@ -5776,9 +5799,9 @@
       </w:tcPr>
     </w:tblStylePr>
   </w:style>
-  <w:style w:type="table" w:styleId="68">
+  <w:style w:type="table" w:styleId="706">
     <w:name w:val="Grid Table 2 - Accent 6"/>
-    <w:basedOn w:val="618"/>
+    <w:basedOn w:val="831"/>
     <w:uiPriority w:val="99"/>
     <w:pPr>
       <w:pBdr/>
@@ -6008,9 +6031,9 @@
       </w:tcPr>
     </w:tblStylePr>
   </w:style>
-  <w:style w:type="table" w:styleId="69">
+  <w:style w:type="table" w:styleId="707">
     <w:name w:val="Grid Table 3"/>
-    <w:basedOn w:val="618"/>
+    <w:basedOn w:val="831"/>
     <w:uiPriority w:val="99"/>
     <w:pPr>
       <w:pBdr/>
@@ -6109,29 +6132,6 @@
         <w:tblBorders/>
       </w:tblPr>
       <w:tcPr>
-        <w:shd w:color="ffffff"/>
-        <w:tcBorders>
-          <w:top w:val="none" w:color="000000" w:sz="4" w:space="0"/>
-          <w:left w:val="none" w:color="000000" w:sz="4" w:space="0"/>
-          <w:bottom w:val="none" w:color="000000" w:sz="4" w:space="0"/>
-          <w:right w:val="none" w:color="000000" w:sz="4" w:space="0"/>
-        </w:tcBorders>
-      </w:tcPr>
-    </w:tblStylePr>
-    <w:tblStylePr w:type="firstRow">
-      <w:rPr>
-        <w:b/>
-        <w:color w:val="404040"/>
-      </w:rPr>
-      <w:pPr>
-        <w:pBdr/>
-        <w:spacing/>
-        <w:ind/>
-      </w:pPr>
-      <w:tblPr>
-        <w:tblBorders/>
-      </w:tblPr>
-      <w:tcPr>
         <w:shd w:val="clear" w:color="ffffff"/>
         <w:tcBorders>
           <w:top w:val="none" w:color="000000" w:sz="4" w:space="0"/>
@@ -6141,30 +6141,7 @@
         </w:tcBorders>
       </w:tcPr>
     </w:tblStylePr>
-    <w:tblStylePr w:type="lastCol">
-      <w:rPr>
-        <w:i/>
-        <w:color w:val="404040"/>
-      </w:rPr>
-      <w:pPr>
-        <w:pBdr/>
-        <w:spacing/>
-        <w:ind/>
-      </w:pPr>
-      <w:tblPr>
-        <w:tblBorders/>
-      </w:tblPr>
-      <w:tcPr>
-        <w:shd w:color="ffffff"/>
-        <w:tcBorders>
-          <w:top w:val="none" w:color="000000" w:sz="4" w:space="0"/>
-          <w:left w:val="none" w:color="000000" w:sz="4" w:space="0"/>
-          <w:bottom w:val="none" w:color="000000" w:sz="4" w:space="0"/>
-          <w:right w:val="none" w:color="000000" w:sz="4" w:space="0"/>
-        </w:tcBorders>
-      </w:tcPr>
-    </w:tblStylePr>
-    <w:tblStylePr w:type="lastRow">
+    <w:tblStylePr w:type="firstRow">
       <w:rPr>
         <w:b/>
         <w:color w:val="404040"/>
@@ -6187,6 +6164,52 @@
         </w:tcBorders>
       </w:tcPr>
     </w:tblStylePr>
+    <w:tblStylePr w:type="lastCol">
+      <w:rPr>
+        <w:i/>
+        <w:color w:val="404040"/>
+      </w:rPr>
+      <w:pPr>
+        <w:pBdr/>
+        <w:spacing/>
+        <w:ind/>
+      </w:pPr>
+      <w:tblPr>
+        <w:tblBorders/>
+      </w:tblPr>
+      <w:tcPr>
+        <w:shd w:val="clear" w:color="ffffff"/>
+        <w:tcBorders>
+          <w:top w:val="none" w:color="000000" w:sz="4" w:space="0"/>
+          <w:left w:val="none" w:color="000000" w:sz="4" w:space="0"/>
+          <w:bottom w:val="none" w:color="000000" w:sz="4" w:space="0"/>
+          <w:right w:val="none" w:color="000000" w:sz="4" w:space="0"/>
+        </w:tcBorders>
+      </w:tcPr>
+    </w:tblStylePr>
+    <w:tblStylePr w:type="lastRow">
+      <w:rPr>
+        <w:b/>
+        <w:color w:val="404040"/>
+      </w:rPr>
+      <w:pPr>
+        <w:pBdr/>
+        <w:spacing/>
+        <w:ind/>
+      </w:pPr>
+      <w:tblPr>
+        <w:tblBorders/>
+      </w:tblPr>
+      <w:tcPr>
+        <w:shd w:val="clear" w:color="ffffff"/>
+        <w:tcBorders>
+          <w:top w:val="none" w:color="000000" w:sz="4" w:space="0"/>
+          <w:left w:val="none" w:color="000000" w:sz="4" w:space="0"/>
+          <w:bottom w:val="none" w:color="000000" w:sz="4" w:space="0"/>
+          <w:right w:val="none" w:color="000000" w:sz="4" w:space="0"/>
+        </w:tcBorders>
+      </w:tcPr>
+    </w:tblStylePr>
     <w:tblStylePr w:type="nwCell">
       <w:pPr>
         <w:pBdr/>
@@ -6253,9 +6276,9 @@
       </w:tcPr>
     </w:tblStylePr>
   </w:style>
-  <w:style w:type="table" w:styleId="70">
+  <w:style w:type="table" w:styleId="708">
     <w:name w:val="Grid Table 3 - Accent 1"/>
-    <w:basedOn w:val="618"/>
+    <w:basedOn w:val="831"/>
     <w:uiPriority w:val="99"/>
     <w:pPr>
       <w:pBdr/>
@@ -6354,29 +6377,6 @@
         <w:tblBorders/>
       </w:tblPr>
       <w:tcPr>
-        <w:shd w:color="ffffff"/>
-        <w:tcBorders>
-          <w:top w:val="none" w:color="000000" w:sz="4" w:space="0"/>
-          <w:left w:val="none" w:color="000000" w:sz="4" w:space="0"/>
-          <w:bottom w:val="none" w:color="000000" w:sz="4" w:space="0"/>
-          <w:right w:val="none" w:color="000000" w:sz="4" w:space="0"/>
-        </w:tcBorders>
-      </w:tcPr>
-    </w:tblStylePr>
-    <w:tblStylePr w:type="firstRow">
-      <w:rPr>
-        <w:b/>
-        <w:color w:val="404040"/>
-      </w:rPr>
-      <w:pPr>
-        <w:pBdr/>
-        <w:spacing/>
-        <w:ind/>
-      </w:pPr>
-      <w:tblPr>
-        <w:tblBorders/>
-      </w:tblPr>
-      <w:tcPr>
         <w:shd w:val="clear" w:color="ffffff"/>
         <w:tcBorders>
           <w:top w:val="none" w:color="000000" w:sz="4" w:space="0"/>
@@ -6386,30 +6386,7 @@
         </w:tcBorders>
       </w:tcPr>
     </w:tblStylePr>
-    <w:tblStylePr w:type="lastCol">
-      <w:rPr>
-        <w:i/>
-        <w:color w:val="404040"/>
-      </w:rPr>
-      <w:pPr>
-        <w:pBdr/>
-        <w:spacing/>
-        <w:ind/>
-      </w:pPr>
-      <w:tblPr>
-        <w:tblBorders/>
-      </w:tblPr>
-      <w:tcPr>
-        <w:shd w:color="ffffff"/>
-        <w:tcBorders>
-          <w:top w:val="none" w:color="000000" w:sz="4" w:space="0"/>
-          <w:left w:val="none" w:color="000000" w:sz="4" w:space="0"/>
-          <w:bottom w:val="none" w:color="000000" w:sz="4" w:space="0"/>
-          <w:right w:val="none" w:color="000000" w:sz="4" w:space="0"/>
-        </w:tcBorders>
-      </w:tcPr>
-    </w:tblStylePr>
-    <w:tblStylePr w:type="lastRow">
+    <w:tblStylePr w:type="firstRow">
       <w:rPr>
         <w:b/>
         <w:color w:val="404040"/>
@@ -6432,6 +6409,52 @@
         </w:tcBorders>
       </w:tcPr>
     </w:tblStylePr>
+    <w:tblStylePr w:type="lastCol">
+      <w:rPr>
+        <w:i/>
+        <w:color w:val="404040"/>
+      </w:rPr>
+      <w:pPr>
+        <w:pBdr/>
+        <w:spacing/>
+        <w:ind/>
+      </w:pPr>
+      <w:tblPr>
+        <w:tblBorders/>
+      </w:tblPr>
+      <w:tcPr>
+        <w:shd w:val="clear" w:color="ffffff"/>
+        <w:tcBorders>
+          <w:top w:val="none" w:color="000000" w:sz="4" w:space="0"/>
+          <w:left w:val="none" w:color="000000" w:sz="4" w:space="0"/>
+          <w:bottom w:val="none" w:color="000000" w:sz="4" w:space="0"/>
+          <w:right w:val="none" w:color="000000" w:sz="4" w:space="0"/>
+        </w:tcBorders>
+      </w:tcPr>
+    </w:tblStylePr>
+    <w:tblStylePr w:type="lastRow">
+      <w:rPr>
+        <w:b/>
+        <w:color w:val="404040"/>
+      </w:rPr>
+      <w:pPr>
+        <w:pBdr/>
+        <w:spacing/>
+        <w:ind/>
+      </w:pPr>
+      <w:tblPr>
+        <w:tblBorders/>
+      </w:tblPr>
+      <w:tcPr>
+        <w:shd w:val="clear" w:color="ffffff"/>
+        <w:tcBorders>
+          <w:top w:val="none" w:color="000000" w:sz="4" w:space="0"/>
+          <w:left w:val="none" w:color="000000" w:sz="4" w:space="0"/>
+          <w:bottom w:val="none" w:color="000000" w:sz="4" w:space="0"/>
+          <w:right w:val="none" w:color="000000" w:sz="4" w:space="0"/>
+        </w:tcBorders>
+      </w:tcPr>
+    </w:tblStylePr>
     <w:tblStylePr w:type="nwCell">
       <w:pPr>
         <w:pBdr/>
@@ -6498,9 +6521,9 @@
       </w:tcPr>
     </w:tblStylePr>
   </w:style>
-  <w:style w:type="table" w:styleId="71">
+  <w:style w:type="table" w:styleId="709">
     <w:name w:val="Grid Table 3 - Accent 2"/>
-    <w:basedOn w:val="618"/>
+    <w:basedOn w:val="831"/>
     <w:uiPriority w:val="99"/>
     <w:pPr>
       <w:pBdr/>
@@ -6599,29 +6622,6 @@
         <w:tblBorders/>
       </w:tblPr>
       <w:tcPr>
-        <w:shd w:color="ffffff"/>
-        <w:tcBorders>
-          <w:top w:val="none" w:color="000000" w:sz="4" w:space="0"/>
-          <w:left w:val="none" w:color="000000" w:sz="4" w:space="0"/>
-          <w:bottom w:val="none" w:color="000000" w:sz="4" w:space="0"/>
-          <w:right w:val="none" w:color="000000" w:sz="4" w:space="0"/>
-        </w:tcBorders>
-      </w:tcPr>
-    </w:tblStylePr>
-    <w:tblStylePr w:type="firstRow">
-      <w:rPr>
-        <w:b/>
-        <w:color w:val="404040"/>
-      </w:rPr>
-      <w:pPr>
-        <w:pBdr/>
-        <w:spacing/>
-        <w:ind/>
-      </w:pPr>
-      <w:tblPr>
-        <w:tblBorders/>
-      </w:tblPr>
-      <w:tcPr>
         <w:shd w:val="clear" w:color="ffffff"/>
         <w:tcBorders>
           <w:top w:val="none" w:color="000000" w:sz="4" w:space="0"/>
@@ -6631,30 +6631,7 @@
         </w:tcBorders>
       </w:tcPr>
     </w:tblStylePr>
-    <w:tblStylePr w:type="lastCol">
-      <w:rPr>
-        <w:i/>
-        <w:color w:val="404040"/>
-      </w:rPr>
-      <w:pPr>
-        <w:pBdr/>
-        <w:spacing/>
-        <w:ind/>
-      </w:pPr>
-      <w:tblPr>
-        <w:tblBorders/>
-      </w:tblPr>
-      <w:tcPr>
-        <w:shd w:color="ffffff"/>
-        <w:tcBorders>
-          <w:top w:val="none" w:color="000000" w:sz="4" w:space="0"/>
-          <w:left w:val="none" w:color="000000" w:sz="4" w:space="0"/>
-          <w:bottom w:val="none" w:color="000000" w:sz="4" w:space="0"/>
-          <w:right w:val="none" w:color="000000" w:sz="4" w:space="0"/>
-        </w:tcBorders>
-      </w:tcPr>
-    </w:tblStylePr>
-    <w:tblStylePr w:type="lastRow">
+    <w:tblStylePr w:type="firstRow">
       <w:rPr>
         <w:b/>
         <w:color w:val="404040"/>
@@ -6677,6 +6654,52 @@
         </w:tcBorders>
       </w:tcPr>
     </w:tblStylePr>
+    <w:tblStylePr w:type="lastCol">
+      <w:rPr>
+        <w:i/>
+        <w:color w:val="404040"/>
+      </w:rPr>
+      <w:pPr>
+        <w:pBdr/>
+        <w:spacing/>
+        <w:ind/>
+      </w:pPr>
+      <w:tblPr>
+        <w:tblBorders/>
+      </w:tblPr>
+      <w:tcPr>
+        <w:shd w:val="clear" w:color="ffffff"/>
+        <w:tcBorders>
+          <w:top w:val="none" w:color="000000" w:sz="4" w:space="0"/>
+          <w:left w:val="none" w:color="000000" w:sz="4" w:space="0"/>
+          <w:bottom w:val="none" w:color="000000" w:sz="4" w:space="0"/>
+          <w:right w:val="none" w:color="000000" w:sz="4" w:space="0"/>
+        </w:tcBorders>
+      </w:tcPr>
+    </w:tblStylePr>
+    <w:tblStylePr w:type="lastRow">
+      <w:rPr>
+        <w:b/>
+        <w:color w:val="404040"/>
+      </w:rPr>
+      <w:pPr>
+        <w:pBdr/>
+        <w:spacing/>
+        <w:ind/>
+      </w:pPr>
+      <w:tblPr>
+        <w:tblBorders/>
+      </w:tblPr>
+      <w:tcPr>
+        <w:shd w:val="clear" w:color="ffffff"/>
+        <w:tcBorders>
+          <w:top w:val="none" w:color="000000" w:sz="4" w:space="0"/>
+          <w:left w:val="none" w:color="000000" w:sz="4" w:space="0"/>
+          <w:bottom w:val="none" w:color="000000" w:sz="4" w:space="0"/>
+          <w:right w:val="none" w:color="000000" w:sz="4" w:space="0"/>
+        </w:tcBorders>
+      </w:tcPr>
+    </w:tblStylePr>
     <w:tblStylePr w:type="nwCell">
       <w:pPr>
         <w:pBdr/>
@@ -6743,9 +6766,9 @@
       </w:tcPr>
     </w:tblStylePr>
   </w:style>
-  <w:style w:type="table" w:styleId="72">
+  <w:style w:type="table" w:styleId="710">
     <w:name w:val="Grid Table 3 - Accent 3"/>
-    <w:basedOn w:val="618"/>
+    <w:basedOn w:val="831"/>
     <w:uiPriority w:val="99"/>
     <w:pPr>
       <w:pBdr/>
@@ -6844,29 +6867,6 @@
         <w:tblBorders/>
       </w:tblPr>
       <w:tcPr>
-        <w:shd w:color="ffffff"/>
-        <w:tcBorders>
-          <w:top w:val="none" w:color="000000" w:sz="4" w:space="0"/>
-          <w:left w:val="none" w:color="000000" w:sz="4" w:space="0"/>
-          <w:bottom w:val="none" w:color="000000" w:sz="4" w:space="0"/>
-          <w:right w:val="none" w:color="000000" w:sz="4" w:space="0"/>
-        </w:tcBorders>
-      </w:tcPr>
-    </w:tblStylePr>
-    <w:tblStylePr w:type="firstRow">
-      <w:rPr>
-        <w:b/>
-        <w:color w:val="404040"/>
-      </w:rPr>
-      <w:pPr>
-        <w:pBdr/>
-        <w:spacing/>
-        <w:ind/>
-      </w:pPr>
-      <w:tblPr>
-        <w:tblBorders/>
-      </w:tblPr>
-      <w:tcPr>
         <w:shd w:val="clear" w:color="ffffff"/>
         <w:tcBorders>
           <w:top w:val="none" w:color="000000" w:sz="4" w:space="0"/>
@@ -6876,30 +6876,7 @@
         </w:tcBorders>
       </w:tcPr>
     </w:tblStylePr>
-    <w:tblStylePr w:type="lastCol">
-      <w:rPr>
-        <w:i/>
-        <w:color w:val="404040"/>
-      </w:rPr>
-      <w:pPr>
-        <w:pBdr/>
-        <w:spacing/>
-        <w:ind/>
-      </w:pPr>
-      <w:tblPr>
-        <w:tblBorders/>
-      </w:tblPr>
-      <w:tcPr>
-        <w:shd w:color="ffffff"/>
-        <w:tcBorders>
-          <w:top w:val="none" w:color="000000" w:sz="4" w:space="0"/>
-          <w:left w:val="none" w:color="000000" w:sz="4" w:space="0"/>
-          <w:bottom w:val="none" w:color="000000" w:sz="4" w:space="0"/>
-          <w:right w:val="none" w:color="000000" w:sz="4" w:space="0"/>
-        </w:tcBorders>
-      </w:tcPr>
-    </w:tblStylePr>
-    <w:tblStylePr w:type="lastRow">
+    <w:tblStylePr w:type="firstRow">
       <w:rPr>
         <w:b/>
         <w:color w:val="404040"/>
@@ -6922,6 +6899,52 @@
         </w:tcBorders>
       </w:tcPr>
     </w:tblStylePr>
+    <w:tblStylePr w:type="lastCol">
+      <w:rPr>
+        <w:i/>
+        <w:color w:val="404040"/>
+      </w:rPr>
+      <w:pPr>
+        <w:pBdr/>
+        <w:spacing/>
+        <w:ind/>
+      </w:pPr>
+      <w:tblPr>
+        <w:tblBorders/>
+      </w:tblPr>
+      <w:tcPr>
+        <w:shd w:val="clear" w:color="ffffff"/>
+        <w:tcBorders>
+          <w:top w:val="none" w:color="000000" w:sz="4" w:space="0"/>
+          <w:left w:val="none" w:color="000000" w:sz="4" w:space="0"/>
+          <w:bottom w:val="none" w:color="000000" w:sz="4" w:space="0"/>
+          <w:right w:val="none" w:color="000000" w:sz="4" w:space="0"/>
+        </w:tcBorders>
+      </w:tcPr>
+    </w:tblStylePr>
+    <w:tblStylePr w:type="lastRow">
+      <w:rPr>
+        <w:b/>
+        <w:color w:val="404040"/>
+      </w:rPr>
+      <w:pPr>
+        <w:pBdr/>
+        <w:spacing/>
+        <w:ind/>
+      </w:pPr>
+      <w:tblPr>
+        <w:tblBorders/>
+      </w:tblPr>
+      <w:tcPr>
+        <w:shd w:val="clear" w:color="ffffff"/>
+        <w:tcBorders>
+          <w:top w:val="none" w:color="000000" w:sz="4" w:space="0"/>
+          <w:left w:val="none" w:color="000000" w:sz="4" w:space="0"/>
+          <w:bottom w:val="none" w:color="000000" w:sz="4" w:space="0"/>
+          <w:right w:val="none" w:color="000000" w:sz="4" w:space="0"/>
+        </w:tcBorders>
+      </w:tcPr>
+    </w:tblStylePr>
     <w:tblStylePr w:type="nwCell">
       <w:pPr>
         <w:pBdr/>
@@ -6988,9 +7011,9 @@
       </w:tcPr>
     </w:tblStylePr>
   </w:style>
-  <w:style w:type="table" w:styleId="73">
+  <w:style w:type="table" w:styleId="711">
     <w:name w:val="Grid Table 3 - Accent 4"/>
-    <w:basedOn w:val="618"/>
+    <w:basedOn w:val="831"/>
     <w:uiPriority w:val="99"/>
     <w:pPr>
       <w:pBdr/>
@@ -7089,29 +7112,6 @@
         <w:tblBorders/>
       </w:tblPr>
       <w:tcPr>
-        <w:shd w:color="ffffff"/>
-        <w:tcBorders>
-          <w:top w:val="none" w:color="000000" w:sz="4" w:space="0"/>
-          <w:left w:val="none" w:color="000000" w:sz="4" w:space="0"/>
-          <w:bottom w:val="none" w:color="000000" w:sz="4" w:space="0"/>
-          <w:right w:val="none" w:color="000000" w:sz="4" w:space="0"/>
-        </w:tcBorders>
-      </w:tcPr>
-    </w:tblStylePr>
-    <w:tblStylePr w:type="firstRow">
-      <w:rPr>
-        <w:b/>
-        <w:color w:val="404040"/>
-      </w:rPr>
-      <w:pPr>
-        <w:pBdr/>
-        <w:spacing/>
-        <w:ind/>
-      </w:pPr>
-      <w:tblPr>
-        <w:tblBorders/>
-      </w:tblPr>
-      <w:tcPr>
         <w:shd w:val="clear" w:color="ffffff"/>
         <w:tcBorders>
           <w:top w:val="none" w:color="000000" w:sz="4" w:space="0"/>
@@ -7121,30 +7121,7 @@
         </w:tcBorders>
       </w:tcPr>
     </w:tblStylePr>
-    <w:tblStylePr w:type="lastCol">
-      <w:rPr>
-        <w:i/>
-        <w:color w:val="404040"/>
-      </w:rPr>
-      <w:pPr>
-        <w:pBdr/>
-        <w:spacing/>
-        <w:ind/>
-      </w:pPr>
-      <w:tblPr>
-        <w:tblBorders/>
-      </w:tblPr>
-      <w:tcPr>
-        <w:shd w:color="ffffff"/>
-        <w:tcBorders>
-          <w:top w:val="none" w:color="000000" w:sz="4" w:space="0"/>
-          <w:left w:val="none" w:color="000000" w:sz="4" w:space="0"/>
-          <w:bottom w:val="none" w:color="000000" w:sz="4" w:space="0"/>
-          <w:right w:val="none" w:color="000000" w:sz="4" w:space="0"/>
-        </w:tcBorders>
-      </w:tcPr>
-    </w:tblStylePr>
-    <w:tblStylePr w:type="lastRow">
+    <w:tblStylePr w:type="firstRow">
       <w:rPr>
         <w:b/>
         <w:color w:val="404040"/>
@@ -7167,6 +7144,52 @@
         </w:tcBorders>
       </w:tcPr>
     </w:tblStylePr>
+    <w:tblStylePr w:type="lastCol">
+      <w:rPr>
+        <w:i/>
+        <w:color w:val="404040"/>
+      </w:rPr>
+      <w:pPr>
+        <w:pBdr/>
+        <w:spacing/>
+        <w:ind/>
+      </w:pPr>
+      <w:tblPr>
+        <w:tblBorders/>
+      </w:tblPr>
+      <w:tcPr>
+        <w:shd w:val="clear" w:color="ffffff"/>
+        <w:tcBorders>
+          <w:top w:val="none" w:color="000000" w:sz="4" w:space="0"/>
+          <w:left w:val="none" w:color="000000" w:sz="4" w:space="0"/>
+          <w:bottom w:val="none" w:color="000000" w:sz="4" w:space="0"/>
+          <w:right w:val="none" w:color="000000" w:sz="4" w:space="0"/>
+        </w:tcBorders>
+      </w:tcPr>
+    </w:tblStylePr>
+    <w:tblStylePr w:type="lastRow">
+      <w:rPr>
+        <w:b/>
+        <w:color w:val="404040"/>
+      </w:rPr>
+      <w:pPr>
+        <w:pBdr/>
+        <w:spacing/>
+        <w:ind/>
+      </w:pPr>
+      <w:tblPr>
+        <w:tblBorders/>
+      </w:tblPr>
+      <w:tcPr>
+        <w:shd w:val="clear" w:color="ffffff"/>
+        <w:tcBorders>
+          <w:top w:val="none" w:color="000000" w:sz="4" w:space="0"/>
+          <w:left w:val="none" w:color="000000" w:sz="4" w:space="0"/>
+          <w:bottom w:val="none" w:color="000000" w:sz="4" w:space="0"/>
+          <w:right w:val="none" w:color="000000" w:sz="4" w:space="0"/>
+        </w:tcBorders>
+      </w:tcPr>
+    </w:tblStylePr>
     <w:tblStylePr w:type="nwCell">
       <w:pPr>
         <w:pBdr/>
@@ -7233,9 +7256,9 @@
       </w:tcPr>
     </w:tblStylePr>
   </w:style>
-  <w:style w:type="table" w:styleId="74">
+  <w:style w:type="table" w:styleId="712">
     <w:name w:val="Grid Table 3 - Accent 5"/>
-    <w:basedOn w:val="618"/>
+    <w:basedOn w:val="831"/>
     <w:uiPriority w:val="99"/>
     <w:pPr>
       <w:pBdr/>
@@ -7334,29 +7357,6 @@
         <w:tblBorders/>
       </w:tblPr>
       <w:tcPr>
-        <w:shd w:color="ffffff"/>
-        <w:tcBorders>
-          <w:top w:val="none" w:color="000000" w:sz="4" w:space="0"/>
-          <w:left w:val="none" w:color="000000" w:sz="4" w:space="0"/>
-          <w:bottom w:val="none" w:color="000000" w:sz="4" w:space="0"/>
-          <w:right w:val="none" w:color="000000" w:sz="4" w:space="0"/>
-        </w:tcBorders>
-      </w:tcPr>
-    </w:tblStylePr>
-    <w:tblStylePr w:type="firstRow">
-      <w:rPr>
-        <w:b/>
-        <w:color w:val="404040"/>
-      </w:rPr>
-      <w:pPr>
-        <w:pBdr/>
-        <w:spacing/>
-        <w:ind/>
-      </w:pPr>
-      <w:tblPr>
-        <w:tblBorders/>
-      </w:tblPr>
-      <w:tcPr>
         <w:shd w:val="clear" w:color="ffffff"/>
         <w:tcBorders>
           <w:top w:val="none" w:color="000000" w:sz="4" w:space="0"/>
@@ -7366,30 +7366,7 @@
         </w:tcBorders>
       </w:tcPr>
     </w:tblStylePr>
-    <w:tblStylePr w:type="lastCol">
-      <w:rPr>
-        <w:i/>
-        <w:color w:val="404040"/>
-      </w:rPr>
-      <w:pPr>
-        <w:pBdr/>
-        <w:spacing/>
-        <w:ind/>
-      </w:pPr>
-      <w:tblPr>
-        <w:tblBorders/>
-      </w:tblPr>
-      <w:tcPr>
-        <w:shd w:color="ffffff"/>
-        <w:tcBorders>
-          <w:top w:val="none" w:color="000000" w:sz="4" w:space="0"/>
-          <w:left w:val="none" w:color="000000" w:sz="4" w:space="0"/>
-          <w:bottom w:val="none" w:color="000000" w:sz="4" w:space="0"/>
-          <w:right w:val="none" w:color="000000" w:sz="4" w:space="0"/>
-        </w:tcBorders>
-      </w:tcPr>
-    </w:tblStylePr>
-    <w:tblStylePr w:type="lastRow">
+    <w:tblStylePr w:type="firstRow">
       <w:rPr>
         <w:b/>
         <w:color w:val="404040"/>
@@ -7412,6 +7389,52 @@
         </w:tcBorders>
       </w:tcPr>
     </w:tblStylePr>
+    <w:tblStylePr w:type="lastCol">
+      <w:rPr>
+        <w:i/>
+        <w:color w:val="404040"/>
+      </w:rPr>
+      <w:pPr>
+        <w:pBdr/>
+        <w:spacing/>
+        <w:ind/>
+      </w:pPr>
+      <w:tblPr>
+        <w:tblBorders/>
+      </w:tblPr>
+      <w:tcPr>
+        <w:shd w:val="clear" w:color="ffffff"/>
+        <w:tcBorders>
+          <w:top w:val="none" w:color="000000" w:sz="4" w:space="0"/>
+          <w:left w:val="none" w:color="000000" w:sz="4" w:space="0"/>
+          <w:bottom w:val="none" w:color="000000" w:sz="4" w:space="0"/>
+          <w:right w:val="none" w:color="000000" w:sz="4" w:space="0"/>
+        </w:tcBorders>
+      </w:tcPr>
+    </w:tblStylePr>
+    <w:tblStylePr w:type="lastRow">
+      <w:rPr>
+        <w:b/>
+        <w:color w:val="404040"/>
+      </w:rPr>
+      <w:pPr>
+        <w:pBdr/>
+        <w:spacing/>
+        <w:ind/>
+      </w:pPr>
+      <w:tblPr>
+        <w:tblBorders/>
+      </w:tblPr>
+      <w:tcPr>
+        <w:shd w:val="clear" w:color="ffffff"/>
+        <w:tcBorders>
+          <w:top w:val="none" w:color="000000" w:sz="4" w:space="0"/>
+          <w:left w:val="none" w:color="000000" w:sz="4" w:space="0"/>
+          <w:bottom w:val="none" w:color="000000" w:sz="4" w:space="0"/>
+          <w:right w:val="none" w:color="000000" w:sz="4" w:space="0"/>
+        </w:tcBorders>
+      </w:tcPr>
+    </w:tblStylePr>
     <w:tblStylePr w:type="nwCell">
       <w:pPr>
         <w:pBdr/>
@@ -7478,9 +7501,9 @@
       </w:tcPr>
     </w:tblStylePr>
   </w:style>
-  <w:style w:type="table" w:styleId="75">
+  <w:style w:type="table" w:styleId="713">
     <w:name w:val="Grid Table 3 - Accent 6"/>
-    <w:basedOn w:val="618"/>
+    <w:basedOn w:val="831"/>
     <w:uiPriority w:val="99"/>
     <w:pPr>
       <w:pBdr/>
@@ -7579,29 +7602,6 @@
         <w:tblBorders/>
       </w:tblPr>
       <w:tcPr>
-        <w:shd w:color="ffffff"/>
-        <w:tcBorders>
-          <w:top w:val="none" w:color="000000" w:sz="4" w:space="0"/>
-          <w:left w:val="none" w:color="000000" w:sz="4" w:space="0"/>
-          <w:bottom w:val="none" w:color="000000" w:sz="4" w:space="0"/>
-          <w:right w:val="none" w:color="000000" w:sz="4" w:space="0"/>
-        </w:tcBorders>
-      </w:tcPr>
-    </w:tblStylePr>
-    <w:tblStylePr w:type="firstRow">
-      <w:rPr>
-        <w:b/>
-        <w:color w:val="404040"/>
-      </w:rPr>
-      <w:pPr>
-        <w:pBdr/>
-        <w:spacing/>
-        <w:ind/>
-      </w:pPr>
-      <w:tblPr>
-        <w:tblBorders/>
-      </w:tblPr>
-      <w:tcPr>
         <w:shd w:val="clear" w:color="ffffff"/>
         <w:tcBorders>
           <w:top w:val="none" w:color="000000" w:sz="4" w:space="0"/>
@@ -7611,30 +7611,7 @@
         </w:tcBorders>
       </w:tcPr>
     </w:tblStylePr>
-    <w:tblStylePr w:type="lastCol">
-      <w:rPr>
-        <w:i/>
-        <w:color w:val="404040"/>
-      </w:rPr>
-      <w:pPr>
-        <w:pBdr/>
-        <w:spacing/>
-        <w:ind/>
-      </w:pPr>
-      <w:tblPr>
-        <w:tblBorders/>
-      </w:tblPr>
-      <w:tcPr>
-        <w:shd w:color="ffffff"/>
-        <w:tcBorders>
-          <w:top w:val="none" w:color="000000" w:sz="4" w:space="0"/>
-          <w:left w:val="none" w:color="000000" w:sz="4" w:space="0"/>
-          <w:bottom w:val="none" w:color="000000" w:sz="4" w:space="0"/>
-          <w:right w:val="none" w:color="000000" w:sz="4" w:space="0"/>
-        </w:tcBorders>
-      </w:tcPr>
-    </w:tblStylePr>
-    <w:tblStylePr w:type="lastRow">
+    <w:tblStylePr w:type="firstRow">
       <w:rPr>
         <w:b/>
         <w:color w:val="404040"/>
@@ -7657,6 +7634,52 @@
         </w:tcBorders>
       </w:tcPr>
     </w:tblStylePr>
+    <w:tblStylePr w:type="lastCol">
+      <w:rPr>
+        <w:i/>
+        <w:color w:val="404040"/>
+      </w:rPr>
+      <w:pPr>
+        <w:pBdr/>
+        <w:spacing/>
+        <w:ind/>
+      </w:pPr>
+      <w:tblPr>
+        <w:tblBorders/>
+      </w:tblPr>
+      <w:tcPr>
+        <w:shd w:val="clear" w:color="ffffff"/>
+        <w:tcBorders>
+          <w:top w:val="none" w:color="000000" w:sz="4" w:space="0"/>
+          <w:left w:val="none" w:color="000000" w:sz="4" w:space="0"/>
+          <w:bottom w:val="none" w:color="000000" w:sz="4" w:space="0"/>
+          <w:right w:val="none" w:color="000000" w:sz="4" w:space="0"/>
+        </w:tcBorders>
+      </w:tcPr>
+    </w:tblStylePr>
+    <w:tblStylePr w:type="lastRow">
+      <w:rPr>
+        <w:b/>
+        <w:color w:val="404040"/>
+      </w:rPr>
+      <w:pPr>
+        <w:pBdr/>
+        <w:spacing/>
+        <w:ind/>
+      </w:pPr>
+      <w:tblPr>
+        <w:tblBorders/>
+      </w:tblPr>
+      <w:tcPr>
+        <w:shd w:val="clear" w:color="ffffff"/>
+        <w:tcBorders>
+          <w:top w:val="none" w:color="000000" w:sz="4" w:space="0"/>
+          <w:left w:val="none" w:color="000000" w:sz="4" w:space="0"/>
+          <w:bottom w:val="none" w:color="000000" w:sz="4" w:space="0"/>
+          <w:right w:val="none" w:color="000000" w:sz="4" w:space="0"/>
+        </w:tcBorders>
+      </w:tcPr>
+    </w:tblStylePr>
     <w:tblStylePr w:type="nwCell">
       <w:pPr>
         <w:pBdr/>
@@ -7723,9 +7746,9 @@
       </w:tcPr>
     </w:tblStylePr>
   </w:style>
-  <w:style w:type="table" w:styleId="76">
+  <w:style w:type="table" w:styleId="714">
     <w:name w:val="Grid Table 4"/>
-    <w:basedOn w:val="618"/>
+    <w:basedOn w:val="831"/>
     <w:uiPriority w:val="59"/>
     <w:pPr>
       <w:pBdr/>
@@ -7956,9 +7979,9 @@
       </w:tcPr>
     </w:tblStylePr>
   </w:style>
-  <w:style w:type="table" w:styleId="77">
+  <w:style w:type="table" w:styleId="715">
     <w:name w:val="Grid Table 4 - Accent 1"/>
-    <w:basedOn w:val="618"/>
+    <w:basedOn w:val="831"/>
     <w:uiPriority w:val="59"/>
     <w:pPr>
       <w:pBdr/>
@@ -8189,9 +8212,9 @@
       </w:tcPr>
     </w:tblStylePr>
   </w:style>
-  <w:style w:type="table" w:styleId="78">
+  <w:style w:type="table" w:styleId="716">
     <w:name w:val="Grid Table 4 - Accent 2"/>
-    <w:basedOn w:val="618"/>
+    <w:basedOn w:val="831"/>
     <w:uiPriority w:val="59"/>
     <w:pPr>
       <w:pBdr/>
@@ -8422,9 +8445,9 @@
       </w:tcPr>
     </w:tblStylePr>
   </w:style>
-  <w:style w:type="table" w:styleId="79">
+  <w:style w:type="table" w:styleId="717">
     <w:name w:val="Grid Table 4 - Accent 3"/>
-    <w:basedOn w:val="618"/>
+    <w:basedOn w:val="831"/>
     <w:uiPriority w:val="59"/>
     <w:pPr>
       <w:pBdr/>
@@ -8655,9 +8678,9 @@
       </w:tcPr>
     </w:tblStylePr>
   </w:style>
-  <w:style w:type="table" w:styleId="80">
+  <w:style w:type="table" w:styleId="718">
     <w:name w:val="Grid Table 4 - Accent 4"/>
-    <w:basedOn w:val="618"/>
+    <w:basedOn w:val="831"/>
     <w:uiPriority w:val="59"/>
     <w:pPr>
       <w:pBdr/>
@@ -8888,9 +8911,9 @@
       </w:tcPr>
     </w:tblStylePr>
   </w:style>
-  <w:style w:type="table" w:styleId="81">
+  <w:style w:type="table" w:styleId="719">
     <w:name w:val="Grid Table 4 - Accent 5"/>
-    <w:basedOn w:val="618"/>
+    <w:basedOn w:val="831"/>
     <w:uiPriority w:val="59"/>
     <w:pPr>
       <w:pBdr/>
@@ -9121,9 +9144,9 @@
       </w:tcPr>
     </w:tblStylePr>
   </w:style>
-  <w:style w:type="table" w:styleId="82">
+  <w:style w:type="table" w:styleId="720">
     <w:name w:val="Grid Table 4 - Accent 6"/>
-    <w:basedOn w:val="618"/>
+    <w:basedOn w:val="831"/>
     <w:uiPriority w:val="59"/>
     <w:pPr>
       <w:pBdr/>
@@ -9354,9 +9377,9 @@
       </w:tcPr>
     </w:tblStylePr>
   </w:style>
-  <w:style w:type="table" w:styleId="83">
+  <w:style w:type="table" w:styleId="721">
     <w:name w:val="Grid Table 5 Dark"/>
-    <w:basedOn w:val="618"/>
+    <w:basedOn w:val="831"/>
     <w:uiPriority w:val="99"/>
     <w:pPr>
       <w:pBdr/>
@@ -9582,9 +9605,9 @@
       </w:tcPr>
     </w:tblStylePr>
   </w:style>
-  <w:style w:type="table" w:styleId="84">
+  <w:style w:type="table" w:styleId="722">
     <w:name w:val="Grid Table 5 Dark- Accent 1"/>
-    <w:basedOn w:val="618"/>
+    <w:basedOn w:val="831"/>
     <w:uiPriority w:val="99"/>
     <w:pPr>
       <w:pBdr/>
@@ -9810,9 +9833,9 @@
       </w:tcPr>
     </w:tblStylePr>
   </w:style>
-  <w:style w:type="table" w:styleId="85">
+  <w:style w:type="table" w:styleId="723">
     <w:name w:val="Grid Table 5 Dark - Accent 2"/>
-    <w:basedOn w:val="618"/>
+    <w:basedOn w:val="831"/>
     <w:uiPriority w:val="99"/>
     <w:pPr>
       <w:pBdr/>
@@ -10038,9 +10061,9 @@
       </w:tcPr>
     </w:tblStylePr>
   </w:style>
-  <w:style w:type="table" w:styleId="86">
+  <w:style w:type="table" w:styleId="724">
     <w:name w:val="Grid Table 5 Dark - Accent 3"/>
-    <w:basedOn w:val="618"/>
+    <w:basedOn w:val="831"/>
     <w:uiPriority w:val="99"/>
     <w:pPr>
       <w:pBdr/>
@@ -10266,9 +10289,9 @@
       </w:tcPr>
     </w:tblStylePr>
   </w:style>
-  <w:style w:type="table" w:styleId="87">
+  <w:style w:type="table" w:styleId="725">
     <w:name w:val="Grid Table 5 Dark- Accent 4"/>
-    <w:basedOn w:val="618"/>
+    <w:basedOn w:val="831"/>
     <w:uiPriority w:val="99"/>
     <w:pPr>
       <w:pBdr/>
@@ -10494,9 +10517,9 @@
       </w:tcPr>
     </w:tblStylePr>
   </w:style>
-  <w:style w:type="table" w:styleId="88">
+  <w:style w:type="table" w:styleId="726">
     <w:name w:val="Grid Table 5 Dark - Accent 5"/>
-    <w:basedOn w:val="618"/>
+    <w:basedOn w:val="831"/>
     <w:uiPriority w:val="99"/>
     <w:pPr>
       <w:pBdr/>
@@ -10722,9 +10745,9 @@
       </w:tcPr>
     </w:tblStylePr>
   </w:style>
-  <w:style w:type="table" w:styleId="89">
+  <w:style w:type="table" w:styleId="727">
     <w:name w:val="Grid Table 5 Dark - Accent 6"/>
-    <w:basedOn w:val="618"/>
+    <w:basedOn w:val="831"/>
     <w:uiPriority w:val="99"/>
     <w:pPr>
       <w:pBdr/>
@@ -10950,9 +10973,9 @@
       </w:tcPr>
     </w:tblStylePr>
   </w:style>
-  <w:style w:type="table" w:styleId="90">
+  <w:style w:type="table" w:styleId="728">
     <w:name w:val="Grid Table 6 Colorful"/>
-    <w:basedOn w:val="618"/>
+    <w:basedOn w:val="831"/>
     <w:uiPriority w:val="99"/>
     <w:pPr>
       <w:pBdr/>
@@ -11180,9 +11203,9 @@
       </w:tcPr>
     </w:tblStylePr>
   </w:style>
-  <w:style w:type="table" w:styleId="91">
+  <w:style w:type="table" w:styleId="729">
     <w:name w:val="Grid Table 6 Colorful - Accent 1"/>
-    <w:basedOn w:val="618"/>
+    <w:basedOn w:val="831"/>
     <w:uiPriority w:val="99"/>
     <w:pPr>
       <w:pBdr/>
@@ -11410,9 +11433,9 @@
       </w:tcPr>
     </w:tblStylePr>
   </w:style>
-  <w:style w:type="table" w:styleId="92">
+  <w:style w:type="table" w:styleId="730">
     <w:name w:val="Grid Table 6 Colorful - Accent 2"/>
-    <w:basedOn w:val="618"/>
+    <w:basedOn w:val="831"/>
     <w:uiPriority w:val="99"/>
     <w:pPr>
       <w:pBdr/>
@@ -11640,9 +11663,9 @@
       </w:tcPr>
     </w:tblStylePr>
   </w:style>
-  <w:style w:type="table" w:styleId="93">
+  <w:style w:type="table" w:styleId="731">
     <w:name w:val="Grid Table 6 Colorful - Accent 3"/>
-    <w:basedOn w:val="618"/>
+    <w:basedOn w:val="831"/>
     <w:uiPriority w:val="99"/>
     <w:pPr>
       <w:pBdr/>
@@ -11870,9 +11893,9 @@
       </w:tcPr>
     </w:tblStylePr>
   </w:style>
-  <w:style w:type="table" w:styleId="94">
+  <w:style w:type="table" w:styleId="732">
     <w:name w:val="Grid Table 6 Colorful - Accent 4"/>
-    <w:basedOn w:val="618"/>
+    <w:basedOn w:val="831"/>
     <w:uiPriority w:val="99"/>
     <w:pPr>
       <w:pBdr/>
@@ -12100,9 +12123,9 @@
       </w:tcPr>
     </w:tblStylePr>
   </w:style>
-  <w:style w:type="table" w:styleId="95">
+  <w:style w:type="table" w:styleId="733">
     <w:name w:val="Grid Table 6 Colorful - Accent 5"/>
-    <w:basedOn w:val="618"/>
+    <w:basedOn w:val="831"/>
     <w:uiPriority w:val="99"/>
     <w:pPr>
       <w:pBdr/>
@@ -12330,9 +12353,9 @@
       </w:tcPr>
     </w:tblStylePr>
   </w:style>
-  <w:style w:type="table" w:styleId="96">
+  <w:style w:type="table" w:styleId="734">
     <w:name w:val="Grid Table 6 Colorful - Accent 6"/>
-    <w:basedOn w:val="618"/>
+    <w:basedOn w:val="831"/>
     <w:uiPriority w:val="99"/>
     <w:pPr>
       <w:pBdr/>
@@ -12560,9 +12583,9 @@
       </w:tcPr>
     </w:tblStylePr>
   </w:style>
-  <w:style w:type="table" w:styleId="97">
+  <w:style w:type="table" w:styleId="735">
     <w:name w:val="Grid Table 7 Colorful"/>
-    <w:basedOn w:val="618"/>
+    <w:basedOn w:val="831"/>
     <w:uiPriority w:val="99"/>
     <w:pPr>
       <w:pBdr/>
@@ -12664,11 +12687,11 @@
         <w:tblBorders/>
       </w:tblPr>
       <w:tcPr>
-        <w:shd w:color="ffffff"/>
+        <w:shd w:val="clear" w:color="ffffff"/>
         <w:tcBorders>
-          <w:top w:val="none"/>
-          <w:left w:val="none"/>
-          <w:bottom w:val="none"/>
+          <w:top w:val="none" w:color="000000" w:sz="4" w:space="0"/>
+          <w:left w:val="none" w:color="000000" w:sz="4" w:space="0"/>
+          <w:bottom w:val="none" w:color="000000" w:sz="4" w:space="0"/>
           <w:right w:val="single" w:color="000000" w:themeColor="text1" w:themeTint="80" w:sz="4" w:space="0"/>
         </w:tcBorders>
       </w:tcPr>
@@ -12691,10 +12714,10 @@
       <w:tcPr>
         <w:shd w:val="clear" w:color="ffffff" w:themeColor="light1" w:fill="ffffff" w:themeFill="light1"/>
         <w:tcBorders>
-          <w:top w:val="none"/>
-          <w:left w:val="none"/>
+          <w:top w:val="none" w:color="000000" w:sz="4" w:space="0"/>
+          <w:left w:val="none" w:color="000000" w:sz="4" w:space="0"/>
           <w:bottom w:val="single" w:color="000000" w:themeColor="text1" w:themeTint="80" w:sz="4" w:space="0"/>
-          <w:right w:val="none"/>
+          <w:right w:val="none" w:color="000000" w:sz="4" w:space="0"/>
         </w:tcBorders>
       </w:tcPr>
     </w:tblStylePr>
@@ -12714,12 +12737,12 @@
         <w:tblBorders/>
       </w:tblPr>
       <w:tcPr>
-        <w:shd w:color="ffffff"/>
+        <w:shd w:val="clear" w:color="ffffff"/>
         <w:tcBorders>
-          <w:top w:val="none"/>
+          <w:top w:val="none" w:color="000000" w:sz="4" w:space="0"/>
           <w:left w:val="single" w:color="000000" w:themeColor="text1" w:themeTint="80" w:sz="4" w:space="0"/>
-          <w:bottom w:val="none"/>
-          <w:right w:val="none"/>
+          <w:bottom w:val="none" w:color="000000" w:sz="4" w:space="0"/>
+          <w:right w:val="none" w:color="000000" w:sz="4" w:space="0"/>
         </w:tcBorders>
       </w:tcPr>
     </w:tblStylePr>
@@ -12742,9 +12765,9 @@
         <w:shd w:val="clear" w:color="ffffff" w:themeColor="light1" w:fill="ffffff" w:themeFill="light1"/>
         <w:tcBorders>
           <w:top w:val="single" w:color="000000" w:themeColor="text1" w:themeTint="80" w:sz="4" w:space="0"/>
-          <w:left w:val="none"/>
-          <w:bottom w:val="none"/>
-          <w:right w:val="none"/>
+          <w:left w:val="none" w:color="000000" w:sz="4" w:space="0"/>
+          <w:bottom w:val="none" w:color="000000" w:sz="4" w:space="0"/>
+          <w:right w:val="none" w:color="000000" w:sz="4" w:space="0"/>
         </w:tcBorders>
       </w:tcPr>
     </w:tblStylePr>
@@ -12814,9 +12837,9 @@
       </w:tcPr>
     </w:tblStylePr>
   </w:style>
-  <w:style w:type="table" w:styleId="98">
+  <w:style w:type="table" w:styleId="736">
     <w:name w:val="Grid Table 7 Colorful - Accent 1"/>
-    <w:basedOn w:val="618"/>
+    <w:basedOn w:val="831"/>
     <w:uiPriority w:val="99"/>
     <w:pPr>
       <w:pBdr/>
@@ -12918,11 +12941,11 @@
         <w:tblBorders/>
       </w:tblPr>
       <w:tcPr>
-        <w:shd w:color="ffffff"/>
+        <w:shd w:val="clear" w:color="ffffff"/>
         <w:tcBorders>
-          <w:top w:val="none"/>
-          <w:left w:val="none"/>
-          <w:bottom w:val="none"/>
+          <w:top w:val="none" w:color="000000" w:sz="4" w:space="0"/>
+          <w:left w:val="none" w:color="000000" w:sz="4" w:space="0"/>
+          <w:bottom w:val="none" w:color="000000" w:sz="4" w:space="0"/>
           <w:right w:val="single" w:color="000000" w:themeColor="accent1" w:themeTint="80" w:sz="4" w:space="0"/>
         </w:tcBorders>
       </w:tcPr>
@@ -12945,10 +12968,10 @@
       <w:tcPr>
         <w:shd w:val="clear" w:color="ffffff" w:themeColor="light1" w:fill="ffffff" w:themeFill="light1"/>
         <w:tcBorders>
-          <w:top w:val="none"/>
-          <w:left w:val="none"/>
+          <w:top w:val="none" w:color="000000" w:sz="4" w:space="0"/>
+          <w:left w:val="none" w:color="000000" w:sz="4" w:space="0"/>
           <w:bottom w:val="single" w:color="000000" w:themeColor="accent1" w:themeTint="80" w:sz="4" w:space="0"/>
-          <w:right w:val="none"/>
+          <w:right w:val="none" w:color="000000" w:sz="4" w:space="0"/>
         </w:tcBorders>
       </w:tcPr>
     </w:tblStylePr>
@@ -12968,12 +12991,12 @@
         <w:tblBorders/>
       </w:tblPr>
       <w:tcPr>
-        <w:shd w:color="ffffff"/>
+        <w:shd w:val="clear" w:color="ffffff"/>
         <w:tcBorders>
-          <w:top w:val="none"/>
+          <w:top w:val="none" w:color="000000" w:sz="4" w:space="0"/>
           <w:left w:val="single" w:color="000000" w:themeColor="accent1" w:themeTint="80" w:sz="4" w:space="0"/>
-          <w:bottom w:val="none"/>
-          <w:right w:val="none"/>
+          <w:bottom w:val="none" w:color="000000" w:sz="4" w:space="0"/>
+          <w:right w:val="none" w:color="000000" w:sz="4" w:space="0"/>
         </w:tcBorders>
       </w:tcPr>
     </w:tblStylePr>
@@ -12996,9 +13019,9 @@
         <w:shd w:val="clear" w:color="ffffff" w:themeColor="light1" w:fill="ffffff" w:themeFill="light1"/>
         <w:tcBorders>
           <w:top w:val="single" w:color="000000" w:themeColor="accent1" w:themeTint="80" w:sz="4" w:space="0"/>
-          <w:left w:val="none"/>
-          <w:bottom w:val="none"/>
-          <w:right w:val="none"/>
+          <w:left w:val="none" w:color="000000" w:sz="4" w:space="0"/>
+          <w:bottom w:val="none" w:color="000000" w:sz="4" w:space="0"/>
+          <w:right w:val="none" w:color="000000" w:sz="4" w:space="0"/>
         </w:tcBorders>
       </w:tcPr>
     </w:tblStylePr>
@@ -13068,9 +13091,9 @@
       </w:tcPr>
     </w:tblStylePr>
   </w:style>
-  <w:style w:type="table" w:styleId="99">
+  <w:style w:type="table" w:styleId="737">
     <w:name w:val="Grid Table 7 Colorful - Accent 2"/>
-    <w:basedOn w:val="618"/>
+    <w:basedOn w:val="831"/>
     <w:uiPriority w:val="99"/>
     <w:pPr>
       <w:pBdr/>
@@ -13172,11 +13195,11 @@
         <w:tblBorders/>
       </w:tblPr>
       <w:tcPr>
-        <w:shd w:color="ffffff"/>
+        <w:shd w:val="clear" w:color="ffffff"/>
         <w:tcBorders>
-          <w:top w:val="none"/>
-          <w:left w:val="none"/>
-          <w:bottom w:val="none"/>
+          <w:top w:val="none" w:color="000000" w:sz="4" w:space="0"/>
+          <w:left w:val="none" w:color="000000" w:sz="4" w:space="0"/>
+          <w:bottom w:val="none" w:color="000000" w:sz="4" w:space="0"/>
           <w:right w:val="single" w:color="000000" w:themeColor="accent2" w:themeTint="97" w:sz="4" w:space="0"/>
         </w:tcBorders>
       </w:tcPr>
@@ -13199,10 +13222,10 @@
       <w:tcPr>
         <w:shd w:val="clear" w:color="ffffff" w:themeColor="light1" w:fill="ffffff" w:themeFill="light1"/>
         <w:tcBorders>
-          <w:top w:val="none"/>
-          <w:left w:val="none"/>
+          <w:top w:val="none" w:color="000000" w:sz="4" w:space="0"/>
+          <w:left w:val="none" w:color="000000" w:sz="4" w:space="0"/>
           <w:bottom w:val="single" w:color="000000" w:themeColor="accent2" w:themeTint="97" w:sz="4" w:space="0"/>
-          <w:right w:val="none"/>
+          <w:right w:val="none" w:color="000000" w:sz="4" w:space="0"/>
         </w:tcBorders>
       </w:tcPr>
     </w:tblStylePr>
@@ -13222,12 +13245,12 @@
         <w:tblBorders/>
       </w:tblPr>
       <w:tcPr>
-        <w:shd w:color="ffffff"/>
+        <w:shd w:val="clear" w:color="ffffff"/>
         <w:tcBorders>
-          <w:top w:val="none"/>
+          <w:top w:val="none" w:color="000000" w:sz="4" w:space="0"/>
           <w:left w:val="single" w:color="000000" w:themeColor="accent2" w:themeTint="97" w:sz="4" w:space="0"/>
-          <w:bottom w:val="none"/>
-          <w:right w:val="none"/>
+          <w:bottom w:val="none" w:color="000000" w:sz="4" w:space="0"/>
+          <w:right w:val="none" w:color="000000" w:sz="4" w:space="0"/>
         </w:tcBorders>
       </w:tcPr>
     </w:tblStylePr>
@@ -13250,9 +13273,9 @@
         <w:shd w:val="clear" w:color="ffffff" w:themeColor="light1" w:fill="ffffff" w:themeFill="light1"/>
         <w:tcBorders>
           <w:top w:val="single" w:color="000000" w:themeColor="accent2" w:themeTint="97" w:sz="4" w:space="0"/>
-          <w:left w:val="none"/>
-          <w:bottom w:val="none"/>
-          <w:right w:val="none"/>
+          <w:left w:val="none" w:color="000000" w:sz="4" w:space="0"/>
+          <w:bottom w:val="none" w:color="000000" w:sz="4" w:space="0"/>
+          <w:right w:val="none" w:color="000000" w:sz="4" w:space="0"/>
         </w:tcBorders>
       </w:tcPr>
     </w:tblStylePr>
@@ -13322,9 +13345,9 @@
       </w:tcPr>
     </w:tblStylePr>
   </w:style>
-  <w:style w:type="table" w:styleId="100">
+  <w:style w:type="table" w:styleId="738">
     <w:name w:val="Grid Table 7 Colorful - Accent 3"/>
-    <w:basedOn w:val="618"/>
+    <w:basedOn w:val="831"/>
     <w:uiPriority w:val="99"/>
     <w:pPr>
       <w:pBdr/>
@@ -13426,11 +13449,11 @@
         <w:tblBorders/>
       </w:tblPr>
       <w:tcPr>
-        <w:shd w:color="ffffff"/>
+        <w:shd w:val="clear" w:color="ffffff"/>
         <w:tcBorders>
-          <w:top w:val="none"/>
-          <w:left w:val="none"/>
-          <w:bottom w:val="none"/>
+          <w:top w:val="none" w:color="000000" w:sz="4" w:space="0"/>
+          <w:left w:val="none" w:color="000000" w:sz="4" w:space="0"/>
+          <w:bottom w:val="none" w:color="000000" w:sz="4" w:space="0"/>
           <w:right w:val="single" w:color="000000" w:themeColor="accent3" w:themeTint="FE" w:sz="4" w:space="0"/>
         </w:tcBorders>
       </w:tcPr>
@@ -13453,10 +13476,10 @@
       <w:tcPr>
         <w:shd w:val="clear" w:color="ffffff" w:themeColor="light1" w:fill="ffffff" w:themeFill="light1"/>
         <w:tcBorders>
-          <w:top w:val="none"/>
-          <w:left w:val="none"/>
+          <w:top w:val="none" w:color="000000" w:sz="4" w:space="0"/>
+          <w:left w:val="none" w:color="000000" w:sz="4" w:space="0"/>
           <w:bottom w:val="single" w:color="000000" w:themeColor="accent3" w:themeTint="FE" w:sz="4" w:space="0"/>
-          <w:right w:val="none"/>
+          <w:right w:val="none" w:color="000000" w:sz="4" w:space="0"/>
         </w:tcBorders>
       </w:tcPr>
     </w:tblStylePr>
@@ -13476,12 +13499,12 @@
         <w:tblBorders/>
       </w:tblPr>
       <w:tcPr>
-        <w:shd w:color="ffffff"/>
+        <w:shd w:val="clear" w:color="ffffff"/>
         <w:tcBorders>
-          <w:top w:val="none"/>
+          <w:top w:val="none" w:color="000000" w:sz="4" w:space="0"/>
           <w:left w:val="single" w:color="000000" w:themeColor="accent3" w:themeTint="FE" w:sz="4" w:space="0"/>
-          <w:bottom w:val="none"/>
-          <w:right w:val="none"/>
+          <w:bottom w:val="none" w:color="000000" w:sz="4" w:space="0"/>
+          <w:right w:val="none" w:color="000000" w:sz="4" w:space="0"/>
         </w:tcBorders>
       </w:tcPr>
     </w:tblStylePr>
@@ -13504,9 +13527,9 @@
         <w:shd w:val="clear" w:color="ffffff" w:themeColor="light1" w:fill="ffffff" w:themeFill="light1"/>
         <w:tcBorders>
           <w:top w:val="single" w:color="000000" w:themeColor="accent3" w:themeTint="FE" w:sz="4" w:space="0"/>
-          <w:left w:val="none"/>
-          <w:bottom w:val="none"/>
-          <w:right w:val="none"/>
+          <w:left w:val="none" w:color="000000" w:sz="4" w:space="0"/>
+          <w:bottom w:val="none" w:color="000000" w:sz="4" w:space="0"/>
+          <w:right w:val="none" w:color="000000" w:sz="4" w:space="0"/>
         </w:tcBorders>
       </w:tcPr>
     </w:tblStylePr>
@@ -13576,9 +13599,9 @@
       </w:tcPr>
     </w:tblStylePr>
   </w:style>
-  <w:style w:type="table" w:styleId="101">
+  <w:style w:type="table" w:styleId="739">
     <w:name w:val="Grid Table 7 Colorful - Accent 4"/>
-    <w:basedOn w:val="618"/>
+    <w:basedOn w:val="831"/>
     <w:uiPriority w:val="99"/>
     <w:pPr>
       <w:pBdr/>
@@ -13680,11 +13703,11 @@
         <w:tblBorders/>
       </w:tblPr>
       <w:tcPr>
-        <w:shd w:color="ffffff"/>
+        <w:shd w:val="clear" w:color="ffffff"/>
         <w:tcBorders>
-          <w:top w:val="none"/>
-          <w:left w:val="none"/>
-          <w:bottom w:val="none"/>
+          <w:top w:val="none" w:color="000000" w:sz="4" w:space="0"/>
+          <w:left w:val="none" w:color="000000" w:sz="4" w:space="0"/>
+          <w:bottom w:val="none" w:color="000000" w:sz="4" w:space="0"/>
           <w:right w:val="single" w:color="000000" w:themeColor="accent4" w:themeTint="9A" w:sz="4" w:space="0"/>
         </w:tcBorders>
       </w:tcPr>
@@ -13707,10 +13730,10 @@
       <w:tcPr>
         <w:shd w:val="clear" w:color="ffffff" w:themeColor="light1" w:fill="ffffff" w:themeFill="light1"/>
         <w:tcBorders>
-          <w:top w:val="none"/>
-          <w:left w:val="none"/>
+          <w:top w:val="none" w:color="000000" w:sz="4" w:space="0"/>
+          <w:left w:val="none" w:color="000000" w:sz="4" w:space="0"/>
           <w:bottom w:val="single" w:color="000000" w:themeColor="accent4" w:themeTint="9A" w:sz="4" w:space="0"/>
-          <w:right w:val="none"/>
+          <w:right w:val="none" w:color="000000" w:sz="4" w:space="0"/>
         </w:tcBorders>
       </w:tcPr>
     </w:tblStylePr>
@@ -13730,12 +13753,12 @@
         <w:tblBorders/>
       </w:tblPr>
       <w:tcPr>
-        <w:shd w:color="ffffff"/>
+        <w:shd w:val="clear" w:color="ffffff"/>
         <w:tcBorders>
-          <w:top w:val="none"/>
+          <w:top w:val="none" w:color="000000" w:sz="4" w:space="0"/>
           <w:left w:val="single" w:color="000000" w:themeColor="accent4" w:themeTint="9A" w:sz="4" w:space="0"/>
-          <w:bottom w:val="none"/>
-          <w:right w:val="none"/>
+          <w:bottom w:val="none" w:color="000000" w:sz="4" w:space="0"/>
+          <w:right w:val="none" w:color="000000" w:sz="4" w:space="0"/>
         </w:tcBorders>
       </w:tcPr>
     </w:tblStylePr>
@@ -13758,9 +13781,9 @@
         <w:shd w:val="clear" w:color="ffffff" w:themeColor="light1" w:fill="ffffff" w:themeFill="light1"/>
         <w:tcBorders>
           <w:top w:val="single" w:color="000000" w:themeColor="accent4" w:themeTint="9A" w:sz="4" w:space="0"/>
-          <w:left w:val="none"/>
-          <w:bottom w:val="none"/>
-          <w:right w:val="none"/>
+          <w:left w:val="none" w:color="000000" w:sz="4" w:space="0"/>
+          <w:bottom w:val="none" w:color="000000" w:sz="4" w:space="0"/>
+          <w:right w:val="none" w:color="000000" w:sz="4" w:space="0"/>
         </w:tcBorders>
       </w:tcPr>
     </w:tblStylePr>
@@ -13830,9 +13853,9 @@
       </w:tcPr>
     </w:tblStylePr>
   </w:style>
-  <w:style w:type="table" w:styleId="102">
+  <w:style w:type="table" w:styleId="740">
     <w:name w:val="Grid Table 7 Colorful - Accent 5"/>
-    <w:basedOn w:val="618"/>
+    <w:basedOn w:val="831"/>
     <w:uiPriority w:val="99"/>
     <w:pPr>
       <w:pBdr/>
@@ -13934,11 +13957,11 @@
         <w:tblBorders/>
       </w:tblPr>
       <w:tcPr>
-        <w:shd w:color="ffffff"/>
+        <w:shd w:val="clear" w:color="ffffff"/>
         <w:tcBorders>
-          <w:top w:val="none"/>
-          <w:left w:val="none"/>
-          <w:bottom w:val="none"/>
+          <w:top w:val="none" w:color="000000" w:sz="4" w:space="0"/>
+          <w:left w:val="none" w:color="000000" w:sz="4" w:space="0"/>
+          <w:bottom w:val="none" w:color="000000" w:sz="4" w:space="0"/>
           <w:right w:val="single" w:color="000000" w:themeColor="accent5" w:themeTint="90" w:sz="4" w:space="0"/>
         </w:tcBorders>
       </w:tcPr>
@@ -13961,10 +13984,10 @@
       <w:tcPr>
         <w:shd w:val="clear" w:color="ffffff" w:themeColor="light1" w:fill="ffffff" w:themeFill="light1"/>
         <w:tcBorders>
-          <w:top w:val="none"/>
-          <w:left w:val="none"/>
+          <w:top w:val="none" w:color="000000" w:sz="4" w:space="0"/>
+          <w:left w:val="none" w:color="000000" w:sz="4" w:space="0"/>
           <w:bottom w:val="single" w:color="000000" w:themeColor="accent5" w:themeTint="90" w:sz="4" w:space="0"/>
-          <w:right w:val="none"/>
+          <w:right w:val="none" w:color="000000" w:sz="4" w:space="0"/>
         </w:tcBorders>
       </w:tcPr>
     </w:tblStylePr>
@@ -13984,12 +14007,12 @@
         <w:tblBorders/>
       </w:tblPr>
       <w:tcPr>
-        <w:shd w:color="ffffff"/>
+        <w:shd w:val="clear" w:color="ffffff"/>
         <w:tcBorders>
-          <w:top w:val="none"/>
+          <w:top w:val="none" w:color="000000" w:sz="4" w:space="0"/>
           <w:left w:val="single" w:color="000000" w:themeColor="accent5" w:themeTint="90" w:sz="4" w:space="0"/>
-          <w:bottom w:val="none"/>
-          <w:right w:val="none"/>
+          <w:bottom w:val="none" w:color="000000" w:sz="4" w:space="0"/>
+          <w:right w:val="none" w:color="000000" w:sz="4" w:space="0"/>
         </w:tcBorders>
       </w:tcPr>
     </w:tblStylePr>
@@ -14012,9 +14035,9 @@
         <w:shd w:val="clear" w:color="ffffff" w:themeColor="light1" w:fill="ffffff" w:themeFill="light1"/>
         <w:tcBorders>
           <w:top w:val="single" w:color="000000" w:themeColor="accent5" w:themeTint="90" w:sz="4" w:space="0"/>
-          <w:left w:val="none"/>
-          <w:bottom w:val="none"/>
-          <w:right w:val="none"/>
+          <w:left w:val="none" w:color="000000" w:sz="4" w:space="0"/>
+          <w:bottom w:val="none" w:color="000000" w:sz="4" w:space="0"/>
+          <w:right w:val="none" w:color="000000" w:sz="4" w:space="0"/>
         </w:tcBorders>
       </w:tcPr>
     </w:tblStylePr>
@@ -14084,9 +14107,9 @@
       </w:tcPr>
     </w:tblStylePr>
   </w:style>
-  <w:style w:type="table" w:styleId="103">
+  <w:style w:type="table" w:styleId="741">
     <w:name w:val="Grid Table 7 Colorful - Accent 6"/>
-    <w:basedOn w:val="618"/>
+    <w:basedOn w:val="831"/>
     <w:uiPriority w:val="99"/>
     <w:pPr>
       <w:pBdr/>
@@ -14188,11 +14211,11 @@
         <w:tblBorders/>
       </w:tblPr>
       <w:tcPr>
-        <w:shd w:color="ffffff"/>
+        <w:shd w:val="clear" w:color="ffffff"/>
         <w:tcBorders>
-          <w:top w:val="none"/>
-          <w:left w:val="none"/>
-          <w:bottom w:val="none"/>
+          <w:top w:val="none" w:color="000000" w:sz="4" w:space="0"/>
+          <w:left w:val="none" w:color="000000" w:sz="4" w:space="0"/>
+          <w:bottom w:val="none" w:color="000000" w:sz="4" w:space="0"/>
           <w:right w:val="single" w:color="000000" w:themeColor="accent6" w:themeTint="90" w:sz="4" w:space="0"/>
         </w:tcBorders>
       </w:tcPr>
@@ -14215,10 +14238,10 @@
       <w:tcPr>
         <w:shd w:val="clear" w:color="ffffff" w:themeColor="light1" w:fill="ffffff" w:themeFill="light1"/>
         <w:tcBorders>
-          <w:top w:val="none"/>
-          <w:left w:val="none"/>
+          <w:top w:val="none" w:color="000000" w:sz="4" w:space="0"/>
+          <w:left w:val="none" w:color="000000" w:sz="4" w:space="0"/>
           <w:bottom w:val="single" w:color="000000" w:themeColor="accent6" w:themeTint="90" w:sz="4" w:space="0"/>
-          <w:right w:val="none"/>
+          <w:right w:val="none" w:color="000000" w:sz="4" w:space="0"/>
         </w:tcBorders>
       </w:tcPr>
     </w:tblStylePr>
@@ -14238,12 +14261,12 @@
         <w:tblBorders/>
       </w:tblPr>
       <w:tcPr>
-        <w:shd w:color="ffffff"/>
+        <w:shd w:val="clear" w:color="ffffff"/>
         <w:tcBorders>
-          <w:top w:val="none"/>
+          <w:top w:val="none" w:color="000000" w:sz="4" w:space="0"/>
           <w:left w:val="single" w:color="000000" w:themeColor="accent6" w:themeTint="90" w:sz="4" w:space="0"/>
-          <w:bottom w:val="none"/>
-          <w:right w:val="none"/>
+          <w:bottom w:val="none" w:color="000000" w:sz="4" w:space="0"/>
+          <w:right w:val="none" w:color="000000" w:sz="4" w:space="0"/>
         </w:tcBorders>
       </w:tcPr>
     </w:tblStylePr>
@@ -14266,9 +14289,9 @@
         <w:shd w:val="clear" w:color="ffffff" w:themeColor="light1" w:fill="ffffff" w:themeFill="light1"/>
         <w:tcBorders>
           <w:top w:val="single" w:color="000000" w:themeColor="accent6" w:themeTint="90" w:sz="4" w:space="0"/>
-          <w:left w:val="none"/>
-          <w:bottom w:val="none"/>
-          <w:right w:val="none"/>
+          <w:left w:val="none" w:color="000000" w:sz="4" w:space="0"/>
+          <w:bottom w:val="none" w:color="000000" w:sz="4" w:space="0"/>
+          <w:right w:val="none" w:color="000000" w:sz="4" w:space="0"/>
         </w:tcBorders>
       </w:tcPr>
     </w:tblStylePr>
@@ -14338,9 +14361,9 @@
       </w:tcPr>
     </w:tblStylePr>
   </w:style>
-  <w:style w:type="table" w:styleId="104">
+  <w:style w:type="table" w:styleId="742">
     <w:name w:val="List Table 1 Light"/>
-    <w:basedOn w:val="618"/>
+    <w:basedOn w:val="831"/>
     <w:uiPriority w:val="99"/>
     <w:pPr>
       <w:pBdr/>
@@ -14554,9 +14577,9 @@
       </w:tcPr>
     </w:tblStylePr>
   </w:style>
-  <w:style w:type="table" w:styleId="105">
+  <w:style w:type="table" w:styleId="743">
     <w:name w:val="List Table 1 Light - Accent 1"/>
-    <w:basedOn w:val="618"/>
+    <w:basedOn w:val="831"/>
     <w:uiPriority w:val="99"/>
     <w:pPr>
       <w:pBdr/>
@@ -14770,9 +14793,9 @@
       </w:tcPr>
     </w:tblStylePr>
   </w:style>
-  <w:style w:type="table" w:styleId="106">
+  <w:style w:type="table" w:styleId="744">
     <w:name w:val="List Table 1 Light - Accent 2"/>
-    <w:basedOn w:val="618"/>
+    <w:basedOn w:val="831"/>
     <w:uiPriority w:val="99"/>
     <w:pPr>
       <w:pBdr/>
@@ -14986,9 +15009,9 @@
       </w:tcPr>
     </w:tblStylePr>
   </w:style>
-  <w:style w:type="table" w:styleId="107">
+  <w:style w:type="table" w:styleId="745">
     <w:name w:val="List Table 1 Light - Accent 3"/>
-    <w:basedOn w:val="618"/>
+    <w:basedOn w:val="831"/>
     <w:uiPriority w:val="99"/>
     <w:pPr>
       <w:pBdr/>
@@ -15202,9 +15225,9 @@
       </w:tcPr>
     </w:tblStylePr>
   </w:style>
-  <w:style w:type="table" w:styleId="108">
+  <w:style w:type="table" w:styleId="746">
     <w:name w:val="List Table 1 Light - Accent 4"/>
-    <w:basedOn w:val="618"/>
+    <w:basedOn w:val="831"/>
     <w:uiPriority w:val="99"/>
     <w:pPr>
       <w:pBdr/>
@@ -15418,9 +15441,9 @@
       </w:tcPr>
     </w:tblStylePr>
   </w:style>
-  <w:style w:type="table" w:styleId="109">
+  <w:style w:type="table" w:styleId="747">
     <w:name w:val="List Table 1 Light - Accent 5"/>
-    <w:basedOn w:val="618"/>
+    <w:basedOn w:val="831"/>
     <w:uiPriority w:val="99"/>
     <w:pPr>
       <w:pBdr/>
@@ -15634,9 +15657,9 @@
       </w:tcPr>
     </w:tblStylePr>
   </w:style>
-  <w:style w:type="table" w:styleId="110">
+  <w:style w:type="table" w:styleId="748">
     <w:name w:val="List Table 1 Light - Accent 6"/>
-    <w:basedOn w:val="618"/>
+    <w:basedOn w:val="831"/>
     <w:uiPriority w:val="99"/>
     <w:pPr>
       <w:pBdr/>
@@ -15850,9 +15873,9 @@
       </w:tcPr>
     </w:tblStylePr>
   </w:style>
-  <w:style w:type="table" w:styleId="111">
+  <w:style w:type="table" w:styleId="749">
     <w:name w:val="List Table 2"/>
-    <w:basedOn w:val="618"/>
+    <w:basedOn w:val="831"/>
     <w:uiPriority w:val="99"/>
     <w:pPr>
       <w:pBdr/>
@@ -16088,9 +16111,9 @@
       </w:tcPr>
     </w:tblStylePr>
   </w:style>
-  <w:style w:type="table" w:styleId="112">
+  <w:style w:type="table" w:styleId="750">
     <w:name w:val="List Table 2 - Accent 1"/>
-    <w:basedOn w:val="618"/>
+    <w:basedOn w:val="831"/>
     <w:uiPriority w:val="99"/>
     <w:pPr>
       <w:pBdr/>
@@ -16326,9 +16349,9 @@
       </w:tcPr>
     </w:tblStylePr>
   </w:style>
-  <w:style w:type="table" w:styleId="113">
+  <w:style w:type="table" w:styleId="751">
     <w:name w:val="List Table 2 - Accent 2"/>
-    <w:basedOn w:val="618"/>
+    <w:basedOn w:val="831"/>
     <w:uiPriority w:val="99"/>
     <w:pPr>
       <w:pBdr/>
@@ -16564,9 +16587,9 @@
       </w:tcPr>
     </w:tblStylePr>
   </w:style>
-  <w:style w:type="table" w:styleId="114">
+  <w:style w:type="table" w:styleId="752">
     <w:name w:val="List Table 2 - Accent 3"/>
-    <w:basedOn w:val="618"/>
+    <w:basedOn w:val="831"/>
     <w:uiPriority w:val="99"/>
     <w:pPr>
       <w:pBdr/>
@@ -16802,9 +16825,9 @@
       </w:tcPr>
     </w:tblStylePr>
   </w:style>
-  <w:style w:type="table" w:styleId="115">
+  <w:style w:type="table" w:styleId="753">
     <w:name w:val="List Table 2 - Accent 4"/>
-    <w:basedOn w:val="618"/>
+    <w:basedOn w:val="831"/>
     <w:uiPriority w:val="99"/>
     <w:pPr>
       <w:pBdr/>
@@ -17040,9 +17063,9 @@
       </w:tcPr>
     </w:tblStylePr>
   </w:style>
-  <w:style w:type="table" w:styleId="116">
+  <w:style w:type="table" w:styleId="754">
     <w:name w:val="List Table 2 - Accent 5"/>
-    <w:basedOn w:val="618"/>
+    <w:basedOn w:val="831"/>
     <w:uiPriority w:val="99"/>
     <w:pPr>
       <w:pBdr/>
@@ -17278,9 +17301,9 @@
       </w:tcPr>
     </w:tblStylePr>
   </w:style>
-  <w:style w:type="table" w:styleId="117">
+  <w:style w:type="table" w:styleId="755">
     <w:name w:val="List Table 2 - Accent 6"/>
-    <w:basedOn w:val="618"/>
+    <w:basedOn w:val="831"/>
     <w:uiPriority w:val="99"/>
     <w:pPr>
       <w:pBdr/>
@@ -17516,9 +17539,9 @@
       </w:tcPr>
     </w:tblStylePr>
   </w:style>
-  <w:style w:type="table" w:styleId="118">
+  <w:style w:type="table" w:styleId="756">
     <w:name w:val="List Table 3"/>
-    <w:basedOn w:val="618"/>
+    <w:basedOn w:val="831"/>
     <w:uiPriority w:val="99"/>
     <w:pPr>
       <w:pBdr/>
@@ -17744,9 +17767,9 @@
       </w:tcPr>
     </w:tblStylePr>
   </w:style>
-  <w:style w:type="table" w:styleId="119">
+  <w:style w:type="table" w:styleId="757">
     <w:name w:val="List Table 3 - Accent 1"/>
-    <w:basedOn w:val="618"/>
+    <w:basedOn w:val="831"/>
     <w:uiPriority w:val="99"/>
     <w:pPr>
       <w:pBdr/>
@@ -17972,9 +17995,9 @@
       </w:tcPr>
     </w:tblStylePr>
   </w:style>
-  <w:style w:type="table" w:styleId="120">
+  <w:style w:type="table" w:styleId="758">
     <w:name w:val="List Table 3 - Accent 2"/>
-    <w:basedOn w:val="618"/>
+    <w:basedOn w:val="831"/>
     <w:uiPriority w:val="99"/>
     <w:pPr>
       <w:pBdr/>
@@ -18200,9 +18223,9 @@
       </w:tcPr>
     </w:tblStylePr>
   </w:style>
-  <w:style w:type="table" w:styleId="121">
+  <w:style w:type="table" w:styleId="759">
     <w:name w:val="List Table 3 - Accent 3"/>
-    <w:basedOn w:val="618"/>
+    <w:basedOn w:val="831"/>
     <w:uiPriority w:val="99"/>
     <w:pPr>
       <w:pBdr/>
@@ -18428,9 +18451,9 @@
       </w:tcPr>
     </w:tblStylePr>
   </w:style>
-  <w:style w:type="table" w:styleId="122">
+  <w:style w:type="table" w:styleId="760">
     <w:name w:val="List Table 3 - Accent 4"/>
-    <w:basedOn w:val="618"/>
+    <w:basedOn w:val="831"/>
     <w:uiPriority w:val="99"/>
     <w:pPr>
       <w:pBdr/>
@@ -18656,9 +18679,9 @@
       </w:tcPr>
     </w:tblStylePr>
   </w:style>
-  <w:style w:type="table" w:styleId="123">
+  <w:style w:type="table" w:styleId="761">
     <w:name w:val="List Table 3 - Accent 5"/>
-    <w:basedOn w:val="618"/>
+    <w:basedOn w:val="831"/>
     <w:uiPriority w:val="99"/>
     <w:pPr>
       <w:pBdr/>
@@ -18884,9 +18907,9 @@
       </w:tcPr>
     </w:tblStylePr>
   </w:style>
-  <w:style w:type="table" w:styleId="124">
+  <w:style w:type="table" w:styleId="762">
     <w:name w:val="List Table 3 - Accent 6"/>
-    <w:basedOn w:val="618"/>
+    <w:basedOn w:val="831"/>
     <w:uiPriority w:val="99"/>
     <w:pPr>
       <w:pBdr/>
@@ -19112,9 +19135,9 @@
       </w:tcPr>
     </w:tblStylePr>
   </w:style>
-  <w:style w:type="table" w:styleId="125">
+  <w:style w:type="table" w:styleId="763">
     <w:name w:val="List Table 4"/>
-    <w:basedOn w:val="618"/>
+    <w:basedOn w:val="831"/>
     <w:uiPriority w:val="99"/>
     <w:pPr>
       <w:pBdr/>
@@ -19337,9 +19360,9 @@
       </w:tcPr>
     </w:tblStylePr>
   </w:style>
-  <w:style w:type="table" w:styleId="126">
+  <w:style w:type="table" w:styleId="764">
     <w:name w:val="List Table 4 - Accent 1"/>
-    <w:basedOn w:val="618"/>
+    <w:basedOn w:val="831"/>
     <w:uiPriority w:val="99"/>
     <w:pPr>
       <w:pBdr/>
@@ -19562,9 +19585,9 @@
       </w:tcPr>
     </w:tblStylePr>
   </w:style>
-  <w:style w:type="table" w:styleId="127">
+  <w:style w:type="table" w:styleId="765">
     <w:name w:val="List Table 4 - Accent 2"/>
-    <w:basedOn w:val="618"/>
+    <w:basedOn w:val="831"/>
     <w:uiPriority w:val="99"/>
     <w:pPr>
       <w:pBdr/>
@@ -19787,9 +19810,9 @@
       </w:tcPr>
     </w:tblStylePr>
   </w:style>
-  <w:style w:type="table" w:styleId="128">
+  <w:style w:type="table" w:styleId="766">
     <w:name w:val="List Table 4 - Accent 3"/>
-    <w:basedOn w:val="618"/>
+    <w:basedOn w:val="831"/>
     <w:uiPriority w:val="99"/>
     <w:pPr>
       <w:pBdr/>
@@ -20012,9 +20035,9 @@
       </w:tcPr>
     </w:tblStylePr>
   </w:style>
-  <w:style w:type="table" w:styleId="129">
+  <w:style w:type="table" w:styleId="767">
     <w:name w:val="List Table 4 - Accent 4"/>
-    <w:basedOn w:val="618"/>
+    <w:basedOn w:val="831"/>
     <w:uiPriority w:val="99"/>
     <w:pPr>
       <w:pBdr/>
@@ -20237,9 +20260,9 @@
       </w:tcPr>
     </w:tblStylePr>
   </w:style>
-  <w:style w:type="table" w:styleId="130">
+  <w:style w:type="table" w:styleId="768">
     <w:name w:val="List Table 4 - Accent 5"/>
-    <w:basedOn w:val="618"/>
+    <w:basedOn w:val="831"/>
     <w:uiPriority w:val="99"/>
     <w:pPr>
       <w:pBdr/>
@@ -20462,9 +20485,9 @@
       </w:tcPr>
     </w:tblStylePr>
   </w:style>
-  <w:style w:type="table" w:styleId="131">
+  <w:style w:type="table" w:styleId="769">
     <w:name w:val="List Table 4 - Accent 6"/>
-    <w:basedOn w:val="618"/>
+    <w:basedOn w:val="831"/>
     <w:uiPriority w:val="99"/>
     <w:pPr>
       <w:pBdr/>
@@ -20687,9 +20710,9 @@
       </w:tcPr>
     </w:tblStylePr>
   </w:style>
-  <w:style w:type="table" w:styleId="132">
+  <w:style w:type="table" w:styleId="770">
     <w:name w:val="List Table 5 Dark"/>
-    <w:basedOn w:val="618"/>
+    <w:basedOn w:val="831"/>
     <w:uiPriority w:val="99"/>
     <w:pPr>
       <w:pBdr/>
@@ -20929,9 +20952,9 @@
       </w:tcPr>
     </w:tblStylePr>
   </w:style>
-  <w:style w:type="table" w:styleId="133">
+  <w:style w:type="table" w:styleId="771">
     <w:name w:val="List Table 5 Dark - Accent 1"/>
-    <w:basedOn w:val="618"/>
+    <w:basedOn w:val="831"/>
     <w:uiPriority w:val="99"/>
     <w:pPr>
       <w:pBdr/>
@@ -21171,9 +21194,9 @@
       </w:tcPr>
     </w:tblStylePr>
   </w:style>
-  <w:style w:type="table" w:styleId="134">
+  <w:style w:type="table" w:styleId="772">
     <w:name w:val="List Table 5 Dark - Accent 2"/>
-    <w:basedOn w:val="618"/>
+    <w:basedOn w:val="831"/>
     <w:uiPriority w:val="99"/>
     <w:pPr>
       <w:pBdr/>
@@ -21413,9 +21436,9 @@
       </w:tcPr>
     </w:tblStylePr>
   </w:style>
-  <w:style w:type="table" w:styleId="135">
+  <w:style w:type="table" w:styleId="773">
     <w:name w:val="List Table 5 Dark - Accent 3"/>
-    <w:basedOn w:val="618"/>
+    <w:basedOn w:val="831"/>
     <w:uiPriority w:val="99"/>
     <w:pPr>
       <w:pBdr/>
@@ -21655,9 +21678,9 @@
       </w:tcPr>
     </w:tblStylePr>
   </w:style>
-  <w:style w:type="table" w:styleId="136">
+  <w:style w:type="table" w:styleId="774">
     <w:name w:val="List Table 5 Dark - Accent 4"/>
-    <w:basedOn w:val="618"/>
+    <w:basedOn w:val="831"/>
     <w:uiPriority w:val="99"/>
     <w:pPr>
       <w:pBdr/>
@@ -21897,9 +21920,9 @@
       </w:tcPr>
     </w:tblStylePr>
   </w:style>
-  <w:style w:type="table" w:styleId="137">
+  <w:style w:type="table" w:styleId="775">
     <w:name w:val="List Table 5 Dark - Accent 5"/>
-    <w:basedOn w:val="618"/>
+    <w:basedOn w:val="831"/>
     <w:uiPriority w:val="99"/>
     <w:pPr>
       <w:pBdr/>
@@ -22139,9 +22162,9 @@
       </w:tcPr>
     </w:tblStylePr>
   </w:style>
-  <w:style w:type="table" w:styleId="138">
+  <w:style w:type="table" w:styleId="776">
     <w:name w:val="List Table 5 Dark - Accent 6"/>
-    <w:basedOn w:val="618"/>
+    <w:basedOn w:val="831"/>
     <w:uiPriority w:val="99"/>
     <w:pPr>
       <w:pBdr/>
@@ -22381,9 +22404,9 @@
       </w:tcPr>
     </w:tblStylePr>
   </w:style>
-  <w:style w:type="table" w:styleId="139">
+  <w:style w:type="table" w:styleId="777">
     <w:name w:val="List Table 6 Colorful"/>
-    <w:basedOn w:val="618"/>
+    <w:basedOn w:val="831"/>
     <w:uiPriority w:val="99"/>
     <w:pPr>
       <w:pBdr/>
@@ -22604,9 +22627,9 @@
       </w:tcPr>
     </w:tblStylePr>
   </w:style>
-  <w:style w:type="table" w:styleId="140">
+  <w:style w:type="table" w:styleId="778">
     <w:name w:val="List Table 6 Colorful - Accent 1"/>
-    <w:basedOn w:val="618"/>
+    <w:basedOn w:val="831"/>
     <w:uiPriority w:val="99"/>
     <w:pPr>
       <w:pBdr/>
@@ -22827,9 +22850,9 @@
       </w:tcPr>
     </w:tblStylePr>
   </w:style>
-  <w:style w:type="table" w:styleId="141">
+  <w:style w:type="table" w:styleId="779">
     <w:name w:val="List Table 6 Colorful - Accent 2"/>
-    <w:basedOn w:val="618"/>
+    <w:basedOn w:val="831"/>
     <w:uiPriority w:val="99"/>
     <w:pPr>
       <w:pBdr/>
@@ -23050,9 +23073,9 @@
       </w:tcPr>
     </w:tblStylePr>
   </w:style>
-  <w:style w:type="table" w:styleId="142">
+  <w:style w:type="table" w:styleId="780">
     <w:name w:val="List Table 6 Colorful - Accent 3"/>
-    <w:basedOn w:val="618"/>
+    <w:basedOn w:val="831"/>
     <w:uiPriority w:val="99"/>
     <w:pPr>
       <w:pBdr/>
@@ -23273,9 +23296,9 @@
       </w:tcPr>
     </w:tblStylePr>
   </w:style>
-  <w:style w:type="table" w:styleId="143">
+  <w:style w:type="table" w:styleId="781">
     <w:name w:val="List Table 6 Colorful - Accent 4"/>
-    <w:basedOn w:val="618"/>
+    <w:basedOn w:val="831"/>
     <w:uiPriority w:val="99"/>
     <w:pPr>
       <w:pBdr/>
@@ -23496,9 +23519,9 @@
       </w:tcPr>
     </w:tblStylePr>
   </w:style>
-  <w:style w:type="table" w:styleId="144">
+  <w:style w:type="table" w:styleId="782">
     <w:name w:val="List Table 6 Colorful - Accent 5"/>
-    <w:basedOn w:val="618"/>
+    <w:basedOn w:val="831"/>
     <w:uiPriority w:val="99"/>
     <w:pPr>
       <w:pBdr/>
@@ -23719,9 +23742,9 @@
       </w:tcPr>
     </w:tblStylePr>
   </w:style>
-  <w:style w:type="table" w:styleId="145">
+  <w:style w:type="table" w:styleId="783">
     <w:name w:val="List Table 6 Colorful - Accent 6"/>
-    <w:basedOn w:val="618"/>
+    <w:basedOn w:val="831"/>
     <w:uiPriority w:val="99"/>
     <w:pPr>
       <w:pBdr/>
@@ -23942,9 +23965,9 @@
       </w:tcPr>
     </w:tblStylePr>
   </w:style>
-  <w:style w:type="table" w:styleId="146">
+  <w:style w:type="table" w:styleId="784">
     <w:name w:val="List Table 7 Colorful"/>
-    <w:basedOn w:val="618"/>
+    <w:basedOn w:val="831"/>
     <w:uiPriority w:val="99"/>
     <w:pPr>
       <w:pBdr/>
@@ -24043,11 +24066,11 @@
         <w:tblBorders/>
       </w:tblPr>
       <w:tcPr>
-        <w:shd w:color="ffffff"/>
+        <w:shd w:val="clear" w:color="ffffff"/>
         <w:tcBorders>
-          <w:top w:val="none"/>
-          <w:left w:val="none"/>
-          <w:bottom w:val="none"/>
+          <w:top w:val="none" w:color="000000" w:sz="4" w:space="0"/>
+          <w:left w:val="none" w:color="000000" w:sz="4" w:space="0"/>
+          <w:bottom w:val="none" w:color="000000" w:sz="4" w:space="0"/>
           <w:right w:val="single" w:color="000000" w:themeColor="text1" w:themeTint="80" w:sz="4" w:space="0"/>
         </w:tcBorders>
       </w:tcPr>
@@ -24070,10 +24093,10 @@
       <w:tcPr>
         <w:shd w:val="clear" w:color="ffffff" w:themeColor="light1" w:fill="ffffff" w:themeFill="light1"/>
         <w:tcBorders>
-          <w:top w:val="none"/>
-          <w:left w:val="none"/>
+          <w:top w:val="none" w:color="000000" w:sz="4" w:space="0"/>
+          <w:left w:val="none" w:color="000000" w:sz="4" w:space="0"/>
           <w:bottom w:val="single" w:color="000000" w:themeColor="text1" w:themeTint="80" w:sz="4" w:space="0"/>
-          <w:right w:val="none"/>
+          <w:right w:val="none" w:color="000000" w:sz="4" w:space="0"/>
         </w:tcBorders>
       </w:tcPr>
     </w:tblStylePr>
@@ -24093,12 +24116,12 @@
         <w:tblBorders/>
       </w:tblPr>
       <w:tcPr>
-        <w:shd w:color="ffffff"/>
+        <w:shd w:val="clear" w:color="ffffff"/>
         <w:tcBorders>
-          <w:top w:val="none"/>
+          <w:top w:val="none" w:color="000000" w:sz="4" w:space="0"/>
           <w:left w:val="single" w:color="000000" w:themeColor="text1" w:themeTint="80" w:sz="4" w:space="0"/>
-          <w:bottom w:val="none"/>
-          <w:right w:val="none"/>
+          <w:bottom w:val="none" w:color="000000" w:sz="4" w:space="0"/>
+          <w:right w:val="none" w:color="000000" w:sz="4" w:space="0"/>
         </w:tcBorders>
       </w:tcPr>
     </w:tblStylePr>
@@ -24121,9 +24144,9 @@
         <w:shd w:val="clear" w:color="ffffff" w:themeColor="light1" w:fill="ffffff" w:themeFill="light1"/>
         <w:tcBorders>
           <w:top w:val="single" w:color="000000" w:themeColor="text1" w:themeTint="80" w:sz="4" w:space="0"/>
-          <w:left w:val="none"/>
-          <w:bottom w:val="none"/>
-          <w:right w:val="none"/>
+          <w:left w:val="none" w:color="000000" w:sz="4" w:space="0"/>
+          <w:bottom w:val="none" w:color="000000" w:sz="4" w:space="0"/>
+          <w:right w:val="none" w:color="000000" w:sz="4" w:space="0"/>
         </w:tcBorders>
       </w:tcPr>
     </w:tblStylePr>
@@ -24198,9 +24221,9 @@
       </w:tcPr>
     </w:tblStylePr>
   </w:style>
-  <w:style w:type="table" w:styleId="147">
+  <w:style w:type="table" w:styleId="785">
     <w:name w:val="List Table 7 Colorful - Accent 1"/>
-    <w:basedOn w:val="618"/>
+    <w:basedOn w:val="831"/>
     <w:uiPriority w:val="99"/>
     <w:pPr>
       <w:pBdr/>
@@ -24299,11 +24322,11 @@
         <w:tblBorders/>
       </w:tblPr>
       <w:tcPr>
-        <w:shd w:color="ffffff"/>
+        <w:shd w:val="clear" w:color="ffffff"/>
         <w:tcBorders>
-          <w:top w:val="none"/>
-          <w:left w:val="none"/>
-          <w:bottom w:val="none"/>
+          <w:top w:val="none" w:color="000000" w:sz="4" w:space="0"/>
+          <w:left w:val="none" w:color="000000" w:sz="4" w:space="0"/>
+          <w:bottom w:val="none" w:color="000000" w:sz="4" w:space="0"/>
           <w:right w:val="single" w:color="000000" w:themeColor="accent1" w:sz="4" w:space="0"/>
         </w:tcBorders>
       </w:tcPr>
@@ -24326,10 +24349,10 @@
       <w:tcPr>
         <w:shd w:val="clear" w:color="ffffff" w:themeColor="light1" w:fill="ffffff" w:themeFill="light1"/>
         <w:tcBorders>
-          <w:top w:val="none"/>
-          <w:left w:val="none"/>
+          <w:top w:val="none" w:color="000000" w:sz="4" w:space="0"/>
+          <w:left w:val="none" w:color="000000" w:sz="4" w:space="0"/>
           <w:bottom w:val="single" w:color="000000" w:themeColor="accent1" w:sz="4" w:space="0"/>
-          <w:right w:val="none"/>
+          <w:right w:val="none" w:color="000000" w:sz="4" w:space="0"/>
         </w:tcBorders>
       </w:tcPr>
     </w:tblStylePr>
@@ -24349,12 +24372,12 @@
         <w:tblBorders/>
       </w:tblPr>
       <w:tcPr>
-        <w:shd w:color="ffffff"/>
+        <w:shd w:val="clear" w:color="ffffff"/>
         <w:tcBorders>
-          <w:top w:val="none"/>
+          <w:top w:val="none" w:color="000000" w:sz="4" w:space="0"/>
           <w:left w:val="single" w:color="000000" w:themeColor="accent1" w:sz="4" w:space="0"/>
-          <w:bottom w:val="none"/>
-          <w:right w:val="none"/>
+          <w:bottom w:val="none" w:color="000000" w:sz="4" w:space="0"/>
+          <w:right w:val="none" w:color="000000" w:sz="4" w:space="0"/>
         </w:tcBorders>
       </w:tcPr>
     </w:tblStylePr>
@@ -24377,9 +24400,9 @@
         <w:shd w:val="clear" w:color="ffffff" w:themeColor="light1" w:fill="ffffff" w:themeFill="light1"/>
         <w:tcBorders>
           <w:top w:val="single" w:color="000000" w:themeColor="accent1" w:sz="4" w:space="0"/>
-          <w:left w:val="none"/>
-          <w:bottom w:val="none"/>
-          <w:right w:val="none"/>
+          <w:left w:val="none" w:color="000000" w:sz="4" w:space="0"/>
+          <w:bottom w:val="none" w:color="000000" w:sz="4" w:space="0"/>
+          <w:right w:val="none" w:color="000000" w:sz="4" w:space="0"/>
         </w:tcBorders>
       </w:tcPr>
     </w:tblStylePr>
@@ -24454,9 +24477,9 @@
       </w:tcPr>
     </w:tblStylePr>
   </w:style>
-  <w:style w:type="table" w:styleId="148">
+  <w:style w:type="table" w:styleId="786">
     <w:name w:val="List Table 7 Colorful - Accent 2"/>
-    <w:basedOn w:val="618"/>
+    <w:basedOn w:val="831"/>
     <w:uiPriority w:val="99"/>
     <w:pPr>
       <w:pBdr/>
@@ -24555,11 +24578,11 @@
         <w:tblBorders/>
       </w:tblPr>
       <w:tcPr>
-        <w:shd w:color="ffffff"/>
+        <w:shd w:val="clear" w:color="ffffff"/>
         <w:tcBorders>
-          <w:top w:val="none"/>
-          <w:left w:val="none"/>
-          <w:bottom w:val="none"/>
+          <w:top w:val="none" w:color="000000" w:sz="4" w:space="0"/>
+          <w:left w:val="none" w:color="000000" w:sz="4" w:space="0"/>
+          <w:bottom w:val="none" w:color="000000" w:sz="4" w:space="0"/>
           <w:right w:val="single" w:color="000000" w:themeColor="accent2" w:themeTint="97" w:sz="4" w:space="0"/>
         </w:tcBorders>
       </w:tcPr>
@@ -24582,10 +24605,10 @@
       <w:tcPr>
         <w:shd w:val="clear" w:color="ffffff" w:themeColor="light1" w:fill="ffffff" w:themeFill="light1"/>
         <w:tcBorders>
-          <w:top w:val="none"/>
-          <w:left w:val="none"/>
+          <w:top w:val="none" w:color="000000" w:sz="4" w:space="0"/>
+          <w:left w:val="none" w:color="000000" w:sz="4" w:space="0"/>
           <w:bottom w:val="single" w:color="000000" w:themeColor="accent2" w:themeTint="97" w:sz="4" w:space="0"/>
-          <w:right w:val="none"/>
+          <w:right w:val="none" w:color="000000" w:sz="4" w:space="0"/>
         </w:tcBorders>
       </w:tcPr>
     </w:tblStylePr>
@@ -24605,12 +24628,12 @@
         <w:tblBorders/>
       </w:tblPr>
       <w:tcPr>
-        <w:shd w:color="ffffff"/>
+        <w:shd w:val="clear" w:color="ffffff"/>
         <w:tcBorders>
-          <w:top w:val="none"/>
+          <w:top w:val="none" w:color="000000" w:sz="4" w:space="0"/>
           <w:left w:val="single" w:color="000000" w:themeColor="accent2" w:themeTint="97" w:sz="4" w:space="0"/>
-          <w:bottom w:val="none"/>
-          <w:right w:val="none"/>
+          <w:bottom w:val="none" w:color="000000" w:sz="4" w:space="0"/>
+          <w:right w:val="none" w:color="000000" w:sz="4" w:space="0"/>
         </w:tcBorders>
       </w:tcPr>
     </w:tblStylePr>
@@ -24633,9 +24656,9 @@
         <w:shd w:val="clear" w:color="ffffff" w:themeColor="light1" w:fill="ffffff" w:themeFill="light1"/>
         <w:tcBorders>
           <w:top w:val="single" w:color="000000" w:themeColor="accent2" w:themeTint="97" w:sz="4" w:space="0"/>
-          <w:left w:val="none"/>
-          <w:bottom w:val="none"/>
-          <w:right w:val="none"/>
+          <w:left w:val="none" w:color="000000" w:sz="4" w:space="0"/>
+          <w:bottom w:val="none" w:color="000000" w:sz="4" w:space="0"/>
+          <w:right w:val="none" w:color="000000" w:sz="4" w:space="0"/>
         </w:tcBorders>
       </w:tcPr>
     </w:tblStylePr>
@@ -24710,9 +24733,9 @@
       </w:tcPr>
     </w:tblStylePr>
   </w:style>
-  <w:style w:type="table" w:styleId="149">
+  <w:style w:type="table" w:styleId="787">
     <w:name w:val="List Table 7 Colorful - Accent 3"/>
-    <w:basedOn w:val="618"/>
+    <w:basedOn w:val="831"/>
     <w:uiPriority w:val="99"/>
     <w:pPr>
       <w:pBdr/>
@@ -24811,11 +24834,11 @@
         <w:tblBorders/>
       </w:tblPr>
       <w:tcPr>
-        <w:shd w:color="ffffff"/>
+        <w:shd w:val="clear" w:color="ffffff"/>
         <w:tcBorders>
-          <w:top w:val="none"/>
-          <w:left w:val="none"/>
-          <w:bottom w:val="none"/>
+          <w:top w:val="none" w:color="000000" w:sz="4" w:space="0"/>
+          <w:left w:val="none" w:color="000000" w:sz="4" w:space="0"/>
+          <w:bottom w:val="none" w:color="000000" w:sz="4" w:space="0"/>
           <w:right w:val="single" w:color="000000" w:themeColor="accent3" w:themeTint="98" w:sz="4" w:space="0"/>
         </w:tcBorders>
       </w:tcPr>
@@ -24838,10 +24861,10 @@
       <w:tcPr>
         <w:shd w:val="clear" w:color="ffffff" w:themeColor="light1" w:fill="ffffff" w:themeFill="light1"/>
         <w:tcBorders>
-          <w:top w:val="none"/>
-          <w:left w:val="none"/>
+          <w:top w:val="none" w:color="000000" w:sz="4" w:space="0"/>
+          <w:left w:val="none" w:color="000000" w:sz="4" w:space="0"/>
           <w:bottom w:val="single" w:color="000000" w:themeColor="accent3" w:themeTint="98" w:sz="4" w:space="0"/>
-          <w:right w:val="none"/>
+          <w:right w:val="none" w:color="000000" w:sz="4" w:space="0"/>
         </w:tcBorders>
       </w:tcPr>
     </w:tblStylePr>
@@ -24861,12 +24884,12 @@
         <w:tblBorders/>
       </w:tblPr>
       <w:tcPr>
-        <w:shd w:color="ffffff"/>
+        <w:shd w:val="clear" w:color="ffffff"/>
         <w:tcBorders>
-          <w:top w:val="none"/>
+          <w:top w:val="none" w:color="000000" w:sz="4" w:space="0"/>
           <w:left w:val="single" w:color="000000" w:themeColor="accent3" w:themeTint="98" w:sz="4" w:space="0"/>
-          <w:bottom w:val="none"/>
-          <w:right w:val="none"/>
+          <w:bottom w:val="none" w:color="000000" w:sz="4" w:space="0"/>
+          <w:right w:val="none" w:color="000000" w:sz="4" w:space="0"/>
         </w:tcBorders>
       </w:tcPr>
     </w:tblStylePr>
@@ -24889,9 +24912,9 @@
         <w:shd w:val="clear" w:color="ffffff" w:themeColor="light1" w:fill="ffffff" w:themeFill="light1"/>
         <w:tcBorders>
           <w:top w:val="single" w:color="000000" w:themeColor="accent3" w:themeTint="98" w:sz="4" w:space="0"/>
-          <w:left w:val="none"/>
-          <w:bottom w:val="none"/>
-          <w:right w:val="none"/>
+          <w:left w:val="none" w:color="000000" w:sz="4" w:space="0"/>
+          <w:bottom w:val="none" w:color="000000" w:sz="4" w:space="0"/>
+          <w:right w:val="none" w:color="000000" w:sz="4" w:space="0"/>
         </w:tcBorders>
       </w:tcPr>
     </w:tblStylePr>
@@ -24966,9 +24989,9 @@
       </w:tcPr>
     </w:tblStylePr>
   </w:style>
-  <w:style w:type="table" w:styleId="150">
+  <w:style w:type="table" w:styleId="788">
     <w:name w:val="List Table 7 Colorful - Accent 4"/>
-    <w:basedOn w:val="618"/>
+    <w:basedOn w:val="831"/>
     <w:uiPriority w:val="99"/>
     <w:pPr>
       <w:pBdr/>
@@ -25067,11 +25090,11 @@
         <w:tblBorders/>
       </w:tblPr>
       <w:tcPr>
-        <w:shd w:color="ffffff"/>
+        <w:shd w:val="clear" w:color="ffffff"/>
         <w:tcBorders>
-          <w:top w:val="none"/>
-          <w:left w:val="none"/>
-          <w:bottom w:val="none"/>
+          <w:top w:val="none" w:color="000000" w:sz="4" w:space="0"/>
+          <w:left w:val="none" w:color="000000" w:sz="4" w:space="0"/>
+          <w:bottom w:val="none" w:color="000000" w:sz="4" w:space="0"/>
           <w:right w:val="single" w:color="000000" w:themeColor="accent4" w:themeTint="9A" w:sz="4" w:space="0"/>
         </w:tcBorders>
       </w:tcPr>
@@ -25094,10 +25117,10 @@
       <w:tcPr>
         <w:shd w:val="clear" w:color="ffffff" w:themeColor="light1" w:fill="ffffff" w:themeFill="light1"/>
         <w:tcBorders>
-          <w:top w:val="none"/>
-          <w:left w:val="none"/>
+          <w:top w:val="none" w:color="000000" w:sz="4" w:space="0"/>
+          <w:left w:val="none" w:color="000000" w:sz="4" w:space="0"/>
           <w:bottom w:val="single" w:color="000000" w:themeColor="accent4" w:themeTint="9A" w:sz="4" w:space="0"/>
-          <w:right w:val="none"/>
+          <w:right w:val="none" w:color="000000" w:sz="4" w:space="0"/>
         </w:tcBorders>
       </w:tcPr>
     </w:tblStylePr>
@@ -25117,12 +25140,12 @@
         <w:tblBorders/>
       </w:tblPr>
       <w:tcPr>
-        <w:shd w:color="ffffff"/>
+        <w:shd w:val="clear" w:color="ffffff"/>
         <w:tcBorders>
-          <w:top w:val="none"/>
+          <w:top w:val="none" w:color="000000" w:sz="4" w:space="0"/>
           <w:left w:val="single" w:color="000000" w:themeColor="accent4" w:themeTint="9A" w:sz="4" w:space="0"/>
-          <w:bottom w:val="none"/>
-          <w:right w:val="none"/>
+          <w:bottom w:val="none" w:color="000000" w:sz="4" w:space="0"/>
+          <w:right w:val="none" w:color="000000" w:sz="4" w:space="0"/>
         </w:tcBorders>
       </w:tcPr>
     </w:tblStylePr>
@@ -25145,9 +25168,9 @@
         <w:shd w:val="clear" w:color="ffffff" w:themeColor="light1" w:fill="ffffff" w:themeFill="light1"/>
         <w:tcBorders>
           <w:top w:val="single" w:color="000000" w:themeColor="accent4" w:themeTint="9A" w:sz="4" w:space="0"/>
-          <w:left w:val="none"/>
-          <w:bottom w:val="none"/>
-          <w:right w:val="none"/>
+          <w:left w:val="none" w:color="000000" w:sz="4" w:space="0"/>
+          <w:bottom w:val="none" w:color="000000" w:sz="4" w:space="0"/>
+          <w:right w:val="none" w:color="000000" w:sz="4" w:space="0"/>
         </w:tcBorders>
       </w:tcPr>
     </w:tblStylePr>
@@ -25222,9 +25245,9 @@
       </w:tcPr>
     </w:tblStylePr>
   </w:style>
-  <w:style w:type="table" w:styleId="151">
+  <w:style w:type="table" w:styleId="789">
     <w:name w:val="List Table 7 Colorful - Accent 5"/>
-    <w:basedOn w:val="618"/>
+    <w:basedOn w:val="831"/>
     <w:uiPriority w:val="99"/>
     <w:pPr>
       <w:pBdr/>
@@ -25323,11 +25346,11 @@
         <w:tblBorders/>
       </w:tblPr>
       <w:tcPr>
-        <w:shd w:color="ffffff"/>
+        <w:shd w:val="clear" w:color="ffffff"/>
         <w:tcBorders>
-          <w:top w:val="none"/>
-          <w:left w:val="none"/>
-          <w:bottom w:val="none"/>
+          <w:top w:val="none" w:color="000000" w:sz="4" w:space="0"/>
+          <w:left w:val="none" w:color="000000" w:sz="4" w:space="0"/>
+          <w:bottom w:val="none" w:color="000000" w:sz="4" w:space="0"/>
           <w:right w:val="single" w:color="000000" w:themeColor="accent5" w:themeTint="9A" w:sz="4" w:space="0"/>
         </w:tcBorders>
       </w:tcPr>
@@ -25350,10 +25373,10 @@
       <w:tcPr>
         <w:shd w:val="clear" w:color="ffffff" w:themeColor="light1" w:fill="ffffff" w:themeFill="light1"/>
         <w:tcBorders>
-          <w:top w:val="none"/>
-          <w:left w:val="none"/>
+          <w:top w:val="none" w:color="000000" w:sz="4" w:space="0"/>
+          <w:left w:val="none" w:color="000000" w:sz="4" w:space="0"/>
           <w:bottom w:val="single" w:color="000000" w:themeColor="accent5" w:themeTint="9A" w:sz="4" w:space="0"/>
-          <w:right w:val="none"/>
+          <w:right w:val="none" w:color="000000" w:sz="4" w:space="0"/>
         </w:tcBorders>
       </w:tcPr>
     </w:tblStylePr>
@@ -25373,12 +25396,12 @@
         <w:tblBorders/>
       </w:tblPr>
       <w:tcPr>
-        <w:shd w:color="ffffff"/>
+        <w:shd w:val="clear" w:color="ffffff"/>
         <w:tcBorders>
-          <w:top w:val="none"/>
+          <w:top w:val="none" w:color="000000" w:sz="4" w:space="0"/>
           <w:left w:val="single" w:color="000000" w:themeColor="accent5" w:themeTint="9A" w:sz="4" w:space="0"/>
-          <w:bottom w:val="none"/>
-          <w:right w:val="none"/>
+          <w:bottom w:val="none" w:color="000000" w:sz="4" w:space="0"/>
+          <w:right w:val="none" w:color="000000" w:sz="4" w:space="0"/>
         </w:tcBorders>
       </w:tcPr>
     </w:tblStylePr>
@@ -25401,9 +25424,9 @@
         <w:shd w:val="clear" w:color="ffffff" w:themeColor="light1" w:fill="ffffff" w:themeFill="light1"/>
         <w:tcBorders>
           <w:top w:val="single" w:color="000000" w:themeColor="accent5" w:themeTint="9A" w:sz="4" w:space="0"/>
-          <w:left w:val="none"/>
-          <w:bottom w:val="none"/>
-          <w:right w:val="none"/>
+          <w:left w:val="none" w:color="000000" w:sz="4" w:space="0"/>
+          <w:bottom w:val="none" w:color="000000" w:sz="4" w:space="0"/>
+          <w:right w:val="none" w:color="000000" w:sz="4" w:space="0"/>
         </w:tcBorders>
       </w:tcPr>
     </w:tblStylePr>
@@ -25478,9 +25501,9 @@
       </w:tcPr>
     </w:tblStylePr>
   </w:style>
-  <w:style w:type="table" w:styleId="152">
+  <w:style w:type="table" w:styleId="790">
     <w:name w:val="List Table 7 Colorful - Accent 6"/>
-    <w:basedOn w:val="618"/>
+    <w:basedOn w:val="831"/>
     <w:uiPriority w:val="99"/>
     <w:pPr>
       <w:pBdr/>
@@ -25579,11 +25602,11 @@
         <w:tblBorders/>
       </w:tblPr>
       <w:tcPr>
-        <w:shd w:color="ffffff"/>
+        <w:shd w:val="clear" w:color="ffffff"/>
         <w:tcBorders>
-          <w:top w:val="none"/>
-          <w:left w:val="none"/>
-          <w:bottom w:val="none"/>
+          <w:top w:val="none" w:color="000000" w:sz="4" w:space="0"/>
+          <w:left w:val="none" w:color="000000" w:sz="4" w:space="0"/>
+          <w:bottom w:val="none" w:color="000000" w:sz="4" w:space="0"/>
           <w:right w:val="single" w:color="000000" w:themeColor="accent6" w:themeTint="98" w:sz="4" w:space="0"/>
         </w:tcBorders>
       </w:tcPr>
@@ -25606,10 +25629,10 @@
       <w:tcPr>
         <w:shd w:val="clear" w:color="ffffff" w:themeColor="light1" w:fill="ffffff" w:themeFill="light1"/>
         <w:tcBorders>
-          <w:top w:val="none"/>
-          <w:left w:val="none"/>
+          <w:top w:val="none" w:color="000000" w:sz="4" w:space="0"/>
+          <w:left w:val="none" w:color="000000" w:sz="4" w:space="0"/>
           <w:bottom w:val="single" w:color="000000" w:themeColor="accent6" w:themeTint="98" w:sz="4" w:space="0"/>
-          <w:right w:val="none"/>
+          <w:right w:val="none" w:color="000000" w:sz="4" w:space="0"/>
         </w:tcBorders>
       </w:tcPr>
     </w:tblStylePr>
@@ -25629,12 +25652,12 @@
         <w:tblBorders/>
       </w:tblPr>
       <w:tcPr>
-        <w:shd w:color="ffffff"/>
+        <w:shd w:val="clear" w:color="ffffff"/>
         <w:tcBorders>
-          <w:top w:val="none"/>
+          <w:top w:val="none" w:color="000000" w:sz="4" w:space="0"/>
           <w:left w:val="single" w:color="000000" w:themeColor="accent6" w:themeTint="98" w:sz="4" w:space="0"/>
-          <w:bottom w:val="none"/>
-          <w:right w:val="none"/>
+          <w:bottom w:val="none" w:color="000000" w:sz="4" w:space="0"/>
+          <w:right w:val="none" w:color="000000" w:sz="4" w:space="0"/>
         </w:tcBorders>
       </w:tcPr>
     </w:tblStylePr>
@@ -25657,9 +25680,9 @@
         <w:shd w:val="clear" w:color="ffffff" w:themeColor="light1" w:fill="ffffff" w:themeFill="light1"/>
         <w:tcBorders>
           <w:top w:val="single" w:color="000000" w:themeColor="accent6" w:themeTint="98" w:sz="4" w:space="0"/>
-          <w:left w:val="none"/>
-          <w:bottom w:val="none"/>
-          <w:right w:val="none"/>
+          <w:left w:val="none" w:color="000000" w:sz="4" w:space="0"/>
+          <w:bottom w:val="none" w:color="000000" w:sz="4" w:space="0"/>
+          <w:right w:val="none" w:color="000000" w:sz="4" w:space="0"/>
         </w:tcBorders>
       </w:tcPr>
     </w:tblStylePr>
@@ -25734,9 +25757,9 @@
       </w:tcPr>
     </w:tblStylePr>
   </w:style>
-  <w:style w:type="table" w:styleId="153">
+  <w:style w:type="table" w:styleId="791">
     <w:name w:val="Lined - Accent"/>
-    <w:basedOn w:val="618"/>
+    <w:basedOn w:val="831"/>
     <w:uiPriority w:val="99"/>
     <w:pPr>
       <w:pBdr/>
@@ -25971,9 +25994,9 @@
       </w:tcPr>
     </w:tblStylePr>
   </w:style>
-  <w:style w:type="table" w:styleId="154">
+  <w:style w:type="table" w:styleId="792">
     <w:name w:val="Lined - Accent 1"/>
-    <w:basedOn w:val="618"/>
+    <w:basedOn w:val="831"/>
     <w:uiPriority w:val="99"/>
     <w:pPr>
       <w:pBdr/>
@@ -26208,9 +26231,9 @@
       </w:tcPr>
     </w:tblStylePr>
   </w:style>
-  <w:style w:type="table" w:styleId="155">
+  <w:style w:type="table" w:styleId="793">
     <w:name w:val="Lined - Accent 2"/>
-    <w:basedOn w:val="618"/>
+    <w:basedOn w:val="831"/>
     <w:uiPriority w:val="99"/>
     <w:pPr>
       <w:pBdr/>
@@ -26445,9 +26468,9 @@
       </w:tcPr>
     </w:tblStylePr>
   </w:style>
-  <w:style w:type="table" w:styleId="156">
+  <w:style w:type="table" w:styleId="794">
     <w:name w:val="Lined - Accent 3"/>
-    <w:basedOn w:val="618"/>
+    <w:basedOn w:val="831"/>
     <w:uiPriority w:val="99"/>
     <w:pPr>
       <w:pBdr/>
@@ -26682,9 +26705,9 @@
       </w:tcPr>
     </w:tblStylePr>
   </w:style>
-  <w:style w:type="table" w:styleId="157">
+  <w:style w:type="table" w:styleId="795">
     <w:name w:val="Lined - Accent 4"/>
-    <w:basedOn w:val="618"/>
+    <w:basedOn w:val="831"/>
     <w:uiPriority w:val="99"/>
     <w:pPr>
       <w:pBdr/>
@@ -26919,9 +26942,9 @@
       </w:tcPr>
     </w:tblStylePr>
   </w:style>
-  <w:style w:type="table" w:styleId="158">
+  <w:style w:type="table" w:styleId="796">
     <w:name w:val="Lined - Accent 5"/>
-    <w:basedOn w:val="618"/>
+    <w:basedOn w:val="831"/>
     <w:uiPriority w:val="99"/>
     <w:pPr>
       <w:pBdr/>
@@ -27156,9 +27179,9 @@
       </w:tcPr>
     </w:tblStylePr>
   </w:style>
-  <w:style w:type="table" w:styleId="159">
+  <w:style w:type="table" w:styleId="797">
     <w:name w:val="Lined - Accent 6"/>
-    <w:basedOn w:val="618"/>
+    <w:basedOn w:val="831"/>
     <w:uiPriority w:val="99"/>
     <w:pPr>
       <w:pBdr/>
@@ -27393,9 +27416,9 @@
       </w:tcPr>
     </w:tblStylePr>
   </w:style>
-  <w:style w:type="table" w:styleId="160">
+  <w:style w:type="table" w:styleId="798">
     <w:name w:val="Bordered &amp; Lined - Accent"/>
-    <w:basedOn w:val="618"/>
+    <w:basedOn w:val="831"/>
     <w:uiPriority w:val="99"/>
     <w:pPr>
       <w:pBdr/>
@@ -27637,9 +27660,9 @@
       </w:tcPr>
     </w:tblStylePr>
   </w:style>
-  <w:style w:type="table" w:styleId="161">
+  <w:style w:type="table" w:styleId="799">
     <w:name w:val="Bordered &amp; Lined - Accent 1"/>
-    <w:basedOn w:val="618"/>
+    <w:basedOn w:val="831"/>
     <w:uiPriority w:val="99"/>
     <w:pPr>
       <w:pBdr/>
@@ -27881,9 +27904,9 @@
       </w:tcPr>
     </w:tblStylePr>
   </w:style>
-  <w:style w:type="table" w:styleId="162">
+  <w:style w:type="table" w:styleId="800">
     <w:name w:val="Bordered &amp; Lined - Accent 2"/>
-    <w:basedOn w:val="618"/>
+    <w:basedOn w:val="831"/>
     <w:uiPriority w:val="99"/>
     <w:pPr>
       <w:pBdr/>
@@ -28125,9 +28148,9 @@
       </w:tcPr>
     </w:tblStylePr>
   </w:style>
-  <w:style w:type="table" w:styleId="163">
+  <w:style w:type="table" w:styleId="801">
     <w:name w:val="Bordered &amp; Lined - Accent 3"/>
-    <w:basedOn w:val="618"/>
+    <w:basedOn w:val="831"/>
     <w:uiPriority w:val="99"/>
     <w:pPr>
       <w:pBdr/>
@@ -28369,9 +28392,9 @@
       </w:tcPr>
     </w:tblStylePr>
   </w:style>
-  <w:style w:type="table" w:styleId="164">
+  <w:style w:type="table" w:styleId="802">
     <w:name w:val="Bordered &amp; Lined - Accent 4"/>
-    <w:basedOn w:val="618"/>
+    <w:basedOn w:val="831"/>
     <w:uiPriority w:val="99"/>
     <w:pPr>
       <w:pBdr/>
@@ -28613,9 +28636,9 @@
       </w:tcPr>
     </w:tblStylePr>
   </w:style>
-  <w:style w:type="table" w:styleId="165">
+  <w:style w:type="table" w:styleId="803">
     <w:name w:val="Bordered &amp; Lined - Accent 5"/>
-    <w:basedOn w:val="618"/>
+    <w:basedOn w:val="831"/>
     <w:uiPriority w:val="99"/>
     <w:pPr>
       <w:pBdr/>
@@ -28857,9 +28880,9 @@
       </w:tcPr>
     </w:tblStylePr>
   </w:style>
-  <w:style w:type="table" w:styleId="166">
+  <w:style w:type="table" w:styleId="804">
     <w:name w:val="Bordered &amp; Lined - Accent 6"/>
-    <w:basedOn w:val="618"/>
+    <w:basedOn w:val="831"/>
     <w:uiPriority w:val="99"/>
     <w:pPr>
       <w:pBdr/>
@@ -29101,9 +29124,9 @@
       </w:tcPr>
     </w:tblStylePr>
   </w:style>
-  <w:style w:type="table" w:styleId="167">
+  <w:style w:type="table" w:styleId="805">
     <w:name w:val="Bordered"/>
-    <w:basedOn w:val="618"/>
+    <w:basedOn w:val="831"/>
     <w:uiPriority w:val="99"/>
     <w:pPr>
       <w:pBdr/>
@@ -29332,9 +29355,9 @@
       </w:tcPr>
     </w:tblStylePr>
   </w:style>
-  <w:style w:type="table" w:styleId="168">
+  <w:style w:type="table" w:styleId="806">
     <w:name w:val="Bordered - Accent 1"/>
-    <w:basedOn w:val="618"/>
+    <w:basedOn w:val="831"/>
     <w:uiPriority w:val="99"/>
     <w:pPr>
       <w:pBdr/>
@@ -29563,9 +29586,9 @@
       </w:tcPr>
     </w:tblStylePr>
   </w:style>
-  <w:style w:type="table" w:styleId="169">
+  <w:style w:type="table" w:styleId="807">
     <w:name w:val="Bordered - Accent 2"/>
-    <w:basedOn w:val="618"/>
+    <w:basedOn w:val="831"/>
     <w:uiPriority w:val="99"/>
     <w:pPr>
       <w:pBdr/>
@@ -29794,9 +29817,9 @@
       </w:tcPr>
     </w:tblStylePr>
   </w:style>
-  <w:style w:type="table" w:styleId="170">
+  <w:style w:type="table" w:styleId="808">
     <w:name w:val="Bordered - Accent 3"/>
-    <w:basedOn w:val="618"/>
+    <w:basedOn w:val="831"/>
     <w:uiPriority w:val="99"/>
     <w:pPr>
       <w:pBdr/>
@@ -30025,9 +30048,9 @@
       </w:tcPr>
     </w:tblStylePr>
   </w:style>
-  <w:style w:type="table" w:styleId="171">
+  <w:style w:type="table" w:styleId="809">
     <w:name w:val="Bordered - Accent 4"/>
-    <w:basedOn w:val="618"/>
+    <w:basedOn w:val="831"/>
     <w:uiPriority w:val="99"/>
     <w:pPr>
       <w:pBdr/>
@@ -30256,9 +30279,9 @@
       </w:tcPr>
     </w:tblStylePr>
   </w:style>
-  <w:style w:type="table" w:styleId="172">
+  <w:style w:type="table" w:styleId="810">
     <w:name w:val="Bordered - Accent 5"/>
-    <w:basedOn w:val="618"/>
+    <w:basedOn w:val="831"/>
     <w:uiPriority w:val="99"/>
     <w:pPr>
       <w:pBdr/>
@@ -30487,9 +30510,9 @@
       </w:tcPr>
     </w:tblStylePr>
   </w:style>
-  <w:style w:type="table" w:styleId="173">
+  <w:style w:type="table" w:styleId="811">
     <w:name w:val="Bordered - Accent 6"/>
-    <w:basedOn w:val="618"/>
+    <w:basedOn w:val="831"/>
     <w:uiPriority w:val="99"/>
     <w:pPr>
       <w:pBdr/>
@@ -30718,7 +30741,7 @@
       </w:tcPr>
     </w:tblStylePr>
   </w:style>
-  <w:style w:type="character" w:styleId="174">
+  <w:style w:type="character" w:styleId="812">
     <w:name w:val="Hyperlink"/>
     <w:uiPriority w:val="99"/>
     <w:unhideWhenUsed/>
@@ -30732,10 +30755,10 @@
       <w:u w:val="single"/>
     </w:rPr>
   </w:style>
-  <w:style w:type="paragraph" w:styleId="175">
+  <w:style w:type="paragraph" w:styleId="813">
     <w:name w:val="footnote text"/>
-    <w:basedOn w:val="617"/>
-    <w:link w:val="176"/>
+    <w:basedOn w:val="830"/>
+    <w:link w:val="814"/>
     <w:uiPriority w:val="99"/>
     <w:semiHidden/>
     <w:unhideWhenUsed/>
@@ -30748,9 +30771,9 @@
       <w:sz w:val="18"/>
     </w:rPr>
   </w:style>
-  <w:style w:type="character" w:styleId="176">
+  <w:style w:type="character" w:styleId="814">
     <w:name w:val="Footnote Text Char"/>
-    <w:link w:val="175"/>
+    <w:link w:val="813"/>
     <w:uiPriority w:val="99"/>
     <w:pPr>
       <w:pBdr/>
@@ -30761,9 +30784,8 @@
       <w:sz w:val="18"/>
     </w:rPr>
   </w:style>
-  <w:style w:type="character" w:styleId="177">
+  <w:style w:type="character" w:styleId="815">
     <w:name w:val="footnote reference"/>
-    <w:basedOn w:val="11"/>
     <w:uiPriority w:val="99"/>
     <w:unhideWhenUsed/>
     <w:pPr>
@@ -30775,10 +30797,10 @@
       <w:vertAlign w:val="superscript"/>
     </w:rPr>
   </w:style>
-  <w:style w:type="paragraph" w:styleId="178">
+  <w:style w:type="paragraph" w:styleId="816">
     <w:name w:val="endnote text"/>
-    <w:basedOn w:val="617"/>
-    <w:link w:val="179"/>
+    <w:basedOn w:val="830"/>
+    <w:link w:val="817"/>
     <w:uiPriority w:val="99"/>
     <w:semiHidden/>
     <w:unhideWhenUsed/>
@@ -30791,9 +30813,9 @@
       <w:sz w:val="20"/>
     </w:rPr>
   </w:style>
-  <w:style w:type="character" w:styleId="179">
+  <w:style w:type="character" w:styleId="817">
     <w:name w:val="Endnote Text Char"/>
-    <w:link w:val="178"/>
+    <w:link w:val="816"/>
     <w:uiPriority w:val="99"/>
     <w:pPr>
       <w:pBdr/>
@@ -30804,9 +30826,8 @@
       <w:sz w:val="20"/>
     </w:rPr>
   </w:style>
-  <w:style w:type="character" w:styleId="180">
+  <w:style w:type="character" w:styleId="818">
     <w:name w:val="endnote reference"/>
-    <w:basedOn w:val="11"/>
     <w:uiPriority w:val="99"/>
     <w:semiHidden/>
     <w:unhideWhenUsed/>
@@ -30819,10 +30840,10 @@
       <w:vertAlign w:val="superscript"/>
     </w:rPr>
   </w:style>
-  <w:style w:type="paragraph" w:styleId="181">
+  <w:style w:type="paragraph" w:styleId="819">
     <w:name w:val="toc 1"/>
-    <w:basedOn w:val="617"/>
-    <w:next w:val="617"/>
+    <w:basedOn w:val="830"/>
+    <w:next w:val="830"/>
     <w:uiPriority w:val="39"/>
     <w:unhideWhenUsed/>
     <w:pPr>
@@ -30831,10 +30852,10 @@
       <w:ind w:right="0" w:firstLine="0" w:left="0"/>
     </w:pPr>
   </w:style>
-  <w:style w:type="paragraph" w:styleId="182">
+  <w:style w:type="paragraph" w:styleId="820">
     <w:name w:val="toc 2"/>
-    <w:basedOn w:val="617"/>
-    <w:next w:val="617"/>
+    <w:basedOn w:val="830"/>
+    <w:next w:val="830"/>
     <w:uiPriority w:val="39"/>
     <w:unhideWhenUsed/>
     <w:pPr>
@@ -30843,10 +30864,10 @@
       <w:ind w:right="0" w:firstLine="0" w:left="283"/>
     </w:pPr>
   </w:style>
-  <w:style w:type="paragraph" w:styleId="183">
+  <w:style w:type="paragraph" w:styleId="821">
     <w:name w:val="toc 3"/>
-    <w:basedOn w:val="617"/>
-    <w:next w:val="617"/>
+    <w:basedOn w:val="830"/>
+    <w:next w:val="830"/>
     <w:uiPriority w:val="39"/>
     <w:unhideWhenUsed/>
     <w:pPr>
@@ -30855,10 +30876,10 @@
       <w:ind w:right="0" w:firstLine="0" w:left="567"/>
     </w:pPr>
   </w:style>
-  <w:style w:type="paragraph" w:styleId="184">
+  <w:style w:type="paragraph" w:styleId="822">
     <w:name w:val="toc 4"/>
-    <w:basedOn w:val="617"/>
-    <w:next w:val="617"/>
+    <w:basedOn w:val="830"/>
+    <w:next w:val="830"/>
     <w:uiPriority w:val="39"/>
     <w:unhideWhenUsed/>
     <w:pPr>
@@ -30867,10 +30888,10 @@
       <w:ind w:right="0" w:firstLine="0" w:left="850"/>
     </w:pPr>
   </w:style>
-  <w:style w:type="paragraph" w:styleId="185">
+  <w:style w:type="paragraph" w:styleId="823">
     <w:name w:val="toc 5"/>
-    <w:basedOn w:val="617"/>
-    <w:next w:val="617"/>
+    <w:basedOn w:val="830"/>
+    <w:next w:val="830"/>
     <w:uiPriority w:val="39"/>
     <w:unhideWhenUsed/>
     <w:pPr>
@@ -30879,10 +30900,10 @@
       <w:ind w:right="0" w:firstLine="0" w:left="1134"/>
     </w:pPr>
   </w:style>
-  <w:style w:type="paragraph" w:styleId="186">
+  <w:style w:type="paragraph" w:styleId="824">
     <w:name w:val="toc 6"/>
-    <w:basedOn w:val="617"/>
-    <w:next w:val="617"/>
+    <w:basedOn w:val="830"/>
+    <w:next w:val="830"/>
     <w:uiPriority w:val="39"/>
     <w:unhideWhenUsed/>
     <w:pPr>
@@ -30891,10 +30912,10 @@
       <w:ind w:right="0" w:firstLine="0" w:left="1417"/>
     </w:pPr>
   </w:style>
-  <w:style w:type="paragraph" w:styleId="187">
+  <w:style w:type="paragraph" w:styleId="825">
     <w:name w:val="toc 7"/>
-    <w:basedOn w:val="617"/>
-    <w:next w:val="617"/>
+    <w:basedOn w:val="830"/>
+    <w:next w:val="830"/>
     <w:uiPriority w:val="39"/>
     <w:unhideWhenUsed/>
     <w:pPr>
@@ -30903,10 +30924,10 @@
       <w:ind w:right="0" w:firstLine="0" w:left="1701"/>
     </w:pPr>
   </w:style>
-  <w:style w:type="paragraph" w:styleId="188">
+  <w:style w:type="paragraph" w:styleId="826">
     <w:name w:val="toc 8"/>
-    <w:basedOn w:val="617"/>
-    <w:next w:val="617"/>
+    <w:basedOn w:val="830"/>
+    <w:next w:val="830"/>
     <w:uiPriority w:val="39"/>
     <w:unhideWhenUsed/>
     <w:pPr>
@@ -30915,10 +30936,10 @@
       <w:ind w:right="0" w:firstLine="0" w:left="1984"/>
     </w:pPr>
   </w:style>
-  <w:style w:type="paragraph" w:styleId="189">
+  <w:style w:type="paragraph" w:styleId="827">
     <w:name w:val="toc 9"/>
-    <w:basedOn w:val="617"/>
-    <w:next w:val="617"/>
+    <w:basedOn w:val="830"/>
+    <w:next w:val="830"/>
     <w:uiPriority w:val="39"/>
     <w:unhideWhenUsed/>
     <w:pPr>
@@ -30927,7 +30948,7 @@
       <w:ind w:right="0" w:firstLine="0" w:left="2268"/>
     </w:pPr>
   </w:style>
-  <w:style w:type="paragraph" w:styleId="190">
+  <w:style w:type="paragraph" w:styleId="828">
     <w:name w:val="TOC Heading"/>
     <w:uiPriority w:val="39"/>
     <w:unhideWhenUsed/>
@@ -30937,10 +30958,10 @@
       <w:ind/>
     </w:pPr>
   </w:style>
-  <w:style w:type="paragraph" w:styleId="191">
+  <w:style w:type="paragraph" w:styleId="829">
     <w:name w:val="table of figures"/>
-    <w:basedOn w:val="617"/>
-    <w:next w:val="617"/>
+    <w:basedOn w:val="830"/>
+    <w:next w:val="830"/>
     <w:uiPriority w:val="99"/>
     <w:unhideWhenUsed/>
     <w:pPr>
@@ -30949,7 +30970,7 @@
       <w:ind/>
     </w:pPr>
   </w:style>
-  <w:style w:type="paragraph" w:styleId="617" w:default="1">
+  <w:style w:type="paragraph" w:styleId="830" w:default="1">
     <w:name w:val="Normal"/>
     <w:qFormat/>
     <w:pPr>
@@ -30958,7 +30979,7 @@
       <w:ind/>
     </w:pPr>
   </w:style>
-  <w:style w:type="table" w:styleId="618" w:default="1">
+  <w:style w:type="table" w:styleId="831" w:default="1">
     <w:name w:val="Normal Table"/>
     <w:uiPriority w:val="99"/>
     <w:semiHidden/>
@@ -31151,7 +31172,7 @@
       </w:tcPr>
     </w:tblStylePr>
   </w:style>
-  <w:style w:type="numbering" w:styleId="619" w:default="1">
+  <w:style w:type="numbering" w:styleId="832" w:default="1">
     <w:name w:val="No List"/>
     <w:uiPriority w:val="99"/>
     <w:semiHidden/>
@@ -31162,9 +31183,9 @@
       <w:ind/>
     </w:pPr>
   </w:style>
-  <w:style w:type="paragraph" w:styleId="620">
+  <w:style w:type="paragraph" w:styleId="833">
     <w:name w:val="No Spacing"/>
-    <w:basedOn w:val="617"/>
+    <w:basedOn w:val="830"/>
     <w:uiPriority w:val="1"/>
     <w:qFormat/>
     <w:pPr>
@@ -31173,9 +31194,9 @@
       <w:ind/>
     </w:pPr>
   </w:style>
-  <w:style w:type="paragraph" w:styleId="621">
+  <w:style w:type="paragraph" w:styleId="834">
     <w:name w:val="List Paragraph"/>
-    <w:basedOn w:val="617"/>
+    <w:basedOn w:val="830"/>
     <w:uiPriority w:val="34"/>
     <w:qFormat/>
     <w:pPr>
@@ -31185,7 +31206,7 @@
       <w:contextualSpacing w:val="true"/>
     </w:pPr>
   </w:style>
-  <w:style w:type="character" w:styleId="626" w:default="1">
+  <w:style w:type="character" w:styleId="835" w:default="1">
     <w:name w:val="Default Paragraph Font"/>
     <w:uiPriority w:val="1"/>
     <w:semiHidden/>

</xml_diff>

<commit_message>
Comprobando que me pide token
</commit_message>
<xml_diff>
--- a/especificacion_cu.docx
+++ b/especificacion_cu.docx
@@ -40,36 +40,12 @@
                 <w:b/>
                 <w:bCs/>
               </w:rPr>
-              <w:t xml:space="preserve">Caso de uso:</w:t>
+              <w:t xml:space="preserve">Caso de uso:  </w:t>
             </w:r>
             <w:r>
               <w:rPr>
                 <w:b w:val="0"/>
                 <w:bCs w:val="0"/>
-              </w:rPr>
-            </w:r>
-            <w:r>
-              <w:rPr>
-                <w:b w:val="0"/>
-                <w:bCs w:val="0"/>
-              </w:rPr>
-            </w:r>
-            <w:r>
-              <w:rPr>
-                <w:b/>
-                <w:bCs/>
-              </w:rPr>
-            </w:r>
-            <w:r>
-              <w:rPr>
-                <w:b/>
-                <w:bCs/>
-              </w:rPr>
-            </w:r>
-            <w:r>
-              <w:rPr>
-                <w:b/>
-                <w:bCs/>
               </w:rPr>
             </w:r>
             <w:r>
@@ -109,30 +85,6 @@
                 <w:bCs/>
               </w:rPr>
               <w:t xml:space="preserve">Actores:</w:t>
-            </w:r>
-            <w:r>
-              <w:rPr>
-                <w:b/>
-                <w:bCs/>
-              </w:rPr>
-            </w:r>
-            <w:r>
-              <w:rPr>
-                <w:b/>
-                <w:bCs/>
-              </w:rPr>
-            </w:r>
-            <w:r>
-              <w:rPr>
-                <w:b/>
-                <w:bCs/>
-              </w:rPr>
-            </w:r>
-            <w:r>
-              <w:rPr>
-                <w:b/>
-                <w:bCs/>
-              </w:rPr>
             </w:r>
             <w:r>
               <w:rPr>
@@ -190,30 +142,6 @@
                 <w:bCs/>
               </w:rPr>
             </w:r>
-            <w:r>
-              <w:rPr>
-                <w:b/>
-                <w:bCs/>
-              </w:rPr>
-            </w:r>
-            <w:r>
-              <w:rPr>
-                <w:b/>
-                <w:bCs/>
-              </w:rPr>
-            </w:r>
-            <w:r>
-              <w:rPr>
-                <w:b/>
-                <w:bCs/>
-              </w:rPr>
-            </w:r>
-            <w:r>
-              <w:rPr>
-                <w:b/>
-                <w:bCs/>
-              </w:rPr>
-            </w:r>
           </w:p>
         </w:tc>
       </w:tr>
@@ -245,30 +173,6 @@
                 <w:bCs/>
               </w:rPr>
               <w:t xml:space="preserve">Requerimientos:</w:t>
-            </w:r>
-            <w:r>
-              <w:rPr>
-                <w:b/>
-                <w:bCs/>
-              </w:rPr>
-            </w:r>
-            <w:r>
-              <w:rPr>
-                <w:b/>
-                <w:bCs/>
-              </w:rPr>
-            </w:r>
-            <w:r>
-              <w:rPr>
-                <w:b/>
-                <w:bCs/>
-              </w:rPr>
-            </w:r>
-            <w:r>
-              <w:rPr>
-                <w:b/>
-                <w:bCs/>
-              </w:rPr>
             </w:r>
             <w:r>
               <w:rPr>

</xml_diff>